<commit_message>
Base de datos en documento
</commit_message>
<xml_diff>
--- a/PRY2/Proyecto2_E.docx
+++ b/PRY2/Proyecto2_E.docx
@@ -3235,17 +3235,17 @@
         <w:jc w:val="both"/>
         <w:rPr>
           <w:rFonts w:ascii="Times New Roman" w:eastAsia="Times New Roman" w:hAnsi="Times New Roman" w:cs="Times New Roman"/>
-          <w:sz w:val="28"/>
-          <w:szCs w:val="28"/>
-        </w:rPr>
-      </w:pPr>
-      <w:r>
-        <w:rPr>
-          <w:rFonts w:ascii="Times New Roman" w:eastAsia="Times New Roman" w:hAnsi="Times New Roman" w:cs="Times New Roman"/>
-          <w:sz w:val="28"/>
-          <w:szCs w:val="28"/>
-        </w:rPr>
-        <w:t>Prototipo Interfaz Grafica</w:t>
+          <w:sz w:val="24"/>
+          <w:szCs w:val="24"/>
+        </w:rPr>
+      </w:pPr>
+      <w:r>
+        <w:rPr>
+          <w:rFonts w:ascii="Times New Roman" w:eastAsia="Times New Roman" w:hAnsi="Times New Roman" w:cs="Times New Roman"/>
+          <w:sz w:val="24"/>
+          <w:szCs w:val="24"/>
+        </w:rPr>
+        <w:t>Base de datos:</w:t>
       </w:r>
     </w:p>
     <w:p>
@@ -3266,7 +3266,115 @@
           <w:sz w:val="24"/>
           <w:szCs w:val="24"/>
         </w:rPr>
-        <w:t>https://www.canva.com/design/DAGDZvESTOs/GnflKEWZMkg2F7JGv6mMOA/edit?utm_content=DAGDZvESTOs&amp;utm_campaign=designshare&amp;utm_medium=link2&amp;utm_source=sharebutton</w:t>
+        <w:t>Cada nodo representa una entidad, ya sea una serie de televisión o una persona. Por ejemplo, hay nodos para las series "</w:t>
+      </w:r>
+      <w:proofErr w:type="spellStart"/>
+      <w:r>
+        <w:rPr>
+          <w:rFonts w:ascii="Times New Roman" w:eastAsia="Times New Roman" w:hAnsi="Times New Roman" w:cs="Times New Roman"/>
+          <w:sz w:val="24"/>
+          <w:szCs w:val="24"/>
+        </w:rPr>
+        <w:t>Stranger</w:t>
+      </w:r>
+      <w:proofErr w:type="spellEnd"/>
+      <w:r>
+        <w:rPr>
+          <w:rFonts w:ascii="Times New Roman" w:eastAsia="Times New Roman" w:hAnsi="Times New Roman" w:cs="Times New Roman"/>
+          <w:sz w:val="24"/>
+          <w:szCs w:val="24"/>
+        </w:rPr>
+        <w:t xml:space="preserve"> </w:t>
+      </w:r>
+      <w:proofErr w:type="spellStart"/>
+      <w:r>
+        <w:rPr>
+          <w:rFonts w:ascii="Times New Roman" w:eastAsia="Times New Roman" w:hAnsi="Times New Roman" w:cs="Times New Roman"/>
+          <w:sz w:val="24"/>
+          <w:szCs w:val="24"/>
+        </w:rPr>
+        <w:t>Things</w:t>
+      </w:r>
+      <w:proofErr w:type="spellEnd"/>
+      <w:r>
+        <w:rPr>
+          <w:rFonts w:ascii="Times New Roman" w:eastAsia="Times New Roman" w:hAnsi="Times New Roman" w:cs="Times New Roman"/>
+          <w:sz w:val="24"/>
+          <w:szCs w:val="24"/>
+        </w:rPr>
+        <w:t xml:space="preserve">", "Black </w:t>
+      </w:r>
+      <w:proofErr w:type="spellStart"/>
+      <w:r>
+        <w:rPr>
+          <w:rFonts w:ascii="Times New Roman" w:eastAsia="Times New Roman" w:hAnsi="Times New Roman" w:cs="Times New Roman"/>
+          <w:sz w:val="24"/>
+          <w:szCs w:val="24"/>
+        </w:rPr>
+        <w:t>Mirror</w:t>
+      </w:r>
+      <w:proofErr w:type="spellEnd"/>
+      <w:r>
+        <w:rPr>
+          <w:rFonts w:ascii="Times New Roman" w:eastAsia="Times New Roman" w:hAnsi="Times New Roman" w:cs="Times New Roman"/>
+          <w:sz w:val="24"/>
+          <w:szCs w:val="24"/>
+        </w:rPr>
+        <w:t>", "</w:t>
+      </w:r>
+      <w:proofErr w:type="spellStart"/>
+      <w:r>
+        <w:rPr>
+          <w:rFonts w:ascii="Times New Roman" w:eastAsia="Times New Roman" w:hAnsi="Times New Roman" w:cs="Times New Roman"/>
+          <w:sz w:val="24"/>
+          <w:szCs w:val="24"/>
+        </w:rPr>
+        <w:t>The</w:t>
+      </w:r>
+      <w:proofErr w:type="spellEnd"/>
+      <w:r>
+        <w:rPr>
+          <w:rFonts w:ascii="Times New Roman" w:eastAsia="Times New Roman" w:hAnsi="Times New Roman" w:cs="Times New Roman"/>
+          <w:sz w:val="24"/>
+          <w:szCs w:val="24"/>
+        </w:rPr>
+        <w:t xml:space="preserve"> Crown" y "</w:t>
+      </w:r>
+      <w:proofErr w:type="spellStart"/>
+      <w:r>
+        <w:rPr>
+          <w:rFonts w:ascii="Times New Roman" w:eastAsia="Times New Roman" w:hAnsi="Times New Roman" w:cs="Times New Roman"/>
+          <w:sz w:val="24"/>
+          <w:szCs w:val="24"/>
+        </w:rPr>
+        <w:t>Dark</w:t>
+      </w:r>
+      <w:proofErr w:type="spellEnd"/>
+      <w:r>
+        <w:rPr>
+          <w:rFonts w:ascii="Times New Roman" w:eastAsia="Times New Roman" w:hAnsi="Times New Roman" w:cs="Times New Roman"/>
+          <w:sz w:val="24"/>
+          <w:szCs w:val="24"/>
+        </w:rPr>
+        <w:t xml:space="preserve">", así como nodos para personas como "Millie Bobby Brown", "Finn </w:t>
+      </w:r>
+      <w:proofErr w:type="spellStart"/>
+      <w:r>
+        <w:rPr>
+          <w:rFonts w:ascii="Times New Roman" w:eastAsia="Times New Roman" w:hAnsi="Times New Roman" w:cs="Times New Roman"/>
+          <w:sz w:val="24"/>
+          <w:szCs w:val="24"/>
+        </w:rPr>
+        <w:t>Wolfhard</w:t>
+      </w:r>
+      <w:proofErr w:type="spellEnd"/>
+      <w:r>
+        <w:rPr>
+          <w:rFonts w:ascii="Times New Roman" w:eastAsia="Times New Roman" w:hAnsi="Times New Roman" w:cs="Times New Roman"/>
+          <w:sz w:val="24"/>
+          <w:szCs w:val="24"/>
+        </w:rPr>
+        <w:t>", "Charlie Brooker", etc.</w:t>
       </w:r>
     </w:p>
     <w:p>
@@ -3281,13 +3389,3497 @@
           <w:szCs w:val="24"/>
         </w:rPr>
       </w:pPr>
-      <w:r>
-        <w:rPr>
-          <w:rFonts w:ascii="Times New Roman" w:eastAsia="Times New Roman" w:hAnsi="Times New Roman" w:cs="Times New Roman"/>
-          <w:sz w:val="24"/>
-          <w:szCs w:val="24"/>
+    </w:p>
+    <w:p>
+      <w:pPr>
+        <w:tabs>
+          <w:tab w:val="left" w:pos="517"/>
+        </w:tabs>
+        <w:jc w:val="both"/>
+        <w:rPr>
+          <w:rFonts w:ascii="Times New Roman" w:eastAsia="Times New Roman" w:hAnsi="Times New Roman" w:cs="Times New Roman"/>
+          <w:sz w:val="24"/>
+          <w:szCs w:val="24"/>
+        </w:rPr>
+      </w:pPr>
+      <w:r>
+        <w:rPr>
+          <w:rFonts w:ascii="Times New Roman" w:eastAsia="Times New Roman" w:hAnsi="Times New Roman" w:cs="Times New Roman"/>
+          <w:sz w:val="24"/>
+          <w:szCs w:val="24"/>
+        </w:rPr>
+        <w:t>Ejemplo de la estructura de los nodos:</w:t>
+      </w:r>
+    </w:p>
+    <w:p>
+      <w:pPr>
+        <w:tabs>
+          <w:tab w:val="left" w:pos="517"/>
+        </w:tabs>
+        <w:jc w:val="both"/>
+        <w:rPr>
+          <w:rFonts w:ascii="Times New Roman" w:eastAsia="Times New Roman" w:hAnsi="Times New Roman" w:cs="Times New Roman"/>
+          <w:sz w:val="24"/>
+          <w:szCs w:val="24"/>
+        </w:rPr>
+      </w:pPr>
+      <w:r>
+        <w:rPr>
+          <w:rFonts w:ascii="Times New Roman" w:eastAsia="Times New Roman" w:hAnsi="Times New Roman" w:cs="Times New Roman"/>
+          <w:sz w:val="24"/>
+          <w:szCs w:val="24"/>
+        </w:rPr>
+        <w:t>CREATE (</w:t>
+      </w:r>
+      <w:proofErr w:type="spellStart"/>
+      <w:proofErr w:type="gramStart"/>
+      <w:r>
+        <w:rPr>
+          <w:rFonts w:ascii="Times New Roman" w:eastAsia="Times New Roman" w:hAnsi="Times New Roman" w:cs="Times New Roman"/>
+          <w:sz w:val="24"/>
+          <w:szCs w:val="24"/>
+        </w:rPr>
+        <w:t>Nombredelnodo:Nombredeltipodenodo</w:t>
+      </w:r>
+      <w:proofErr w:type="spellEnd"/>
+      <w:proofErr w:type="gramEnd"/>
+      <w:r>
+        <w:rPr>
+          <w:rFonts w:ascii="Times New Roman" w:eastAsia="Times New Roman" w:hAnsi="Times New Roman" w:cs="Times New Roman"/>
+          <w:sz w:val="24"/>
+          <w:szCs w:val="24"/>
+        </w:rPr>
+        <w:t xml:space="preserve"> {</w:t>
+      </w:r>
+      <w:proofErr w:type="spellStart"/>
+      <w:r>
+        <w:rPr>
+          <w:rFonts w:ascii="Times New Roman" w:eastAsia="Times New Roman" w:hAnsi="Times New Roman" w:cs="Times New Roman"/>
+          <w:sz w:val="24"/>
+          <w:szCs w:val="24"/>
+        </w:rPr>
+        <w:t>atributosdelnodo</w:t>
+      </w:r>
+      <w:proofErr w:type="spellEnd"/>
+      <w:r>
+        <w:rPr>
+          <w:rFonts w:ascii="Times New Roman" w:eastAsia="Times New Roman" w:hAnsi="Times New Roman" w:cs="Times New Roman"/>
+          <w:sz w:val="24"/>
+          <w:szCs w:val="24"/>
+        </w:rPr>
+        <w:t>})</w:t>
+      </w:r>
+    </w:p>
+    <w:p>
+      <w:pPr>
+        <w:tabs>
+          <w:tab w:val="left" w:pos="517"/>
+        </w:tabs>
+        <w:jc w:val="both"/>
+        <w:rPr>
+          <w:rFonts w:ascii="Times New Roman" w:eastAsia="Times New Roman" w:hAnsi="Times New Roman" w:cs="Times New Roman"/>
+          <w:sz w:val="24"/>
+          <w:szCs w:val="24"/>
+        </w:rPr>
+      </w:pPr>
+    </w:p>
+    <w:p>
+      <w:pPr>
+        <w:tabs>
+          <w:tab w:val="left" w:pos="517"/>
+        </w:tabs>
+        <w:jc w:val="both"/>
+        <w:rPr>
+          <w:rFonts w:ascii="Times New Roman" w:eastAsia="Times New Roman" w:hAnsi="Times New Roman" w:cs="Times New Roman"/>
+          <w:sz w:val="24"/>
+          <w:szCs w:val="24"/>
+        </w:rPr>
+      </w:pPr>
+      <w:r>
+        <w:rPr>
+          <w:rFonts w:ascii="Times New Roman" w:eastAsia="Times New Roman" w:hAnsi="Times New Roman" w:cs="Times New Roman"/>
+          <w:sz w:val="24"/>
+          <w:szCs w:val="24"/>
+        </w:rPr>
+        <w:t>Creación de nodos para los géneros de las series</w:t>
+      </w:r>
+    </w:p>
+    <w:p>
+      <w:pPr>
+        <w:tabs>
+          <w:tab w:val="left" w:pos="517"/>
+        </w:tabs>
+        <w:jc w:val="both"/>
+        <w:rPr>
+          <w:rFonts w:ascii="Times New Roman" w:eastAsia="Times New Roman" w:hAnsi="Times New Roman" w:cs="Times New Roman"/>
+          <w:sz w:val="24"/>
+          <w:szCs w:val="24"/>
+        </w:rPr>
+      </w:pPr>
+      <w:r>
+        <w:rPr>
+          <w:rFonts w:ascii="Times New Roman" w:eastAsia="Times New Roman" w:hAnsi="Times New Roman" w:cs="Times New Roman"/>
+          <w:sz w:val="24"/>
+          <w:szCs w:val="24"/>
+        </w:rPr>
+        <w:t>CREATE (</w:t>
+      </w:r>
+      <w:proofErr w:type="spellStart"/>
+      <w:proofErr w:type="gramStart"/>
+      <w:r>
+        <w:rPr>
+          <w:rFonts w:ascii="Times New Roman" w:eastAsia="Times New Roman" w:hAnsi="Times New Roman" w:cs="Times New Roman"/>
+          <w:sz w:val="24"/>
+          <w:szCs w:val="24"/>
+        </w:rPr>
+        <w:t>Comedia:Genero</w:t>
+      </w:r>
+      <w:proofErr w:type="spellEnd"/>
+      <w:proofErr w:type="gramEnd"/>
+      <w:r>
+        <w:rPr>
+          <w:rFonts w:ascii="Times New Roman" w:eastAsia="Times New Roman" w:hAnsi="Times New Roman" w:cs="Times New Roman"/>
+          <w:sz w:val="24"/>
+          <w:szCs w:val="24"/>
+        </w:rPr>
+        <w:t xml:space="preserve"> {</w:t>
+      </w:r>
+      <w:proofErr w:type="spellStart"/>
+      <w:r>
+        <w:rPr>
+          <w:rFonts w:ascii="Times New Roman" w:eastAsia="Times New Roman" w:hAnsi="Times New Roman" w:cs="Times New Roman"/>
+          <w:sz w:val="24"/>
+          <w:szCs w:val="24"/>
+        </w:rPr>
+        <w:t>nombre:'Comedia</w:t>
+      </w:r>
+      <w:proofErr w:type="spellEnd"/>
+      <w:r>
+        <w:rPr>
+          <w:rFonts w:ascii="Times New Roman" w:eastAsia="Times New Roman" w:hAnsi="Times New Roman" w:cs="Times New Roman"/>
+          <w:sz w:val="24"/>
+          <w:szCs w:val="24"/>
+        </w:rPr>
+        <w:t>'})</w:t>
+      </w:r>
+    </w:p>
+    <w:p>
+      <w:pPr>
+        <w:tabs>
+          <w:tab w:val="left" w:pos="517"/>
+        </w:tabs>
+        <w:jc w:val="both"/>
+        <w:rPr>
+          <w:rFonts w:ascii="Times New Roman" w:eastAsia="Times New Roman" w:hAnsi="Times New Roman" w:cs="Times New Roman"/>
+          <w:sz w:val="24"/>
+          <w:szCs w:val="24"/>
+        </w:rPr>
+      </w:pPr>
+      <w:r>
+        <w:rPr>
+          <w:rFonts w:ascii="Times New Roman" w:eastAsia="Times New Roman" w:hAnsi="Times New Roman" w:cs="Times New Roman"/>
+          <w:sz w:val="24"/>
+          <w:szCs w:val="24"/>
+        </w:rPr>
+        <w:t>CREATE (</w:t>
+      </w:r>
+      <w:proofErr w:type="spellStart"/>
+      <w:proofErr w:type="gramStart"/>
+      <w:r>
+        <w:rPr>
+          <w:rFonts w:ascii="Times New Roman" w:eastAsia="Times New Roman" w:hAnsi="Times New Roman" w:cs="Times New Roman"/>
+          <w:sz w:val="24"/>
+          <w:szCs w:val="24"/>
+        </w:rPr>
+        <w:t>Terror:Genero</w:t>
+      </w:r>
+      <w:proofErr w:type="spellEnd"/>
+      <w:proofErr w:type="gramEnd"/>
+      <w:r>
+        <w:rPr>
+          <w:rFonts w:ascii="Times New Roman" w:eastAsia="Times New Roman" w:hAnsi="Times New Roman" w:cs="Times New Roman"/>
+          <w:sz w:val="24"/>
+          <w:szCs w:val="24"/>
+        </w:rPr>
+        <w:t xml:space="preserve"> {</w:t>
+      </w:r>
+      <w:proofErr w:type="spellStart"/>
+      <w:r>
+        <w:rPr>
+          <w:rFonts w:ascii="Times New Roman" w:eastAsia="Times New Roman" w:hAnsi="Times New Roman" w:cs="Times New Roman"/>
+          <w:sz w:val="24"/>
+          <w:szCs w:val="24"/>
+        </w:rPr>
+        <w:t>nombre:'Terror</w:t>
+      </w:r>
+      <w:proofErr w:type="spellEnd"/>
+      <w:r>
+        <w:rPr>
+          <w:rFonts w:ascii="Times New Roman" w:eastAsia="Times New Roman" w:hAnsi="Times New Roman" w:cs="Times New Roman"/>
+          <w:sz w:val="24"/>
+          <w:szCs w:val="24"/>
+        </w:rPr>
+        <w:t>'})</w:t>
+      </w:r>
+    </w:p>
+    <w:p>
+      <w:pPr>
+        <w:tabs>
+          <w:tab w:val="left" w:pos="517"/>
+        </w:tabs>
+        <w:jc w:val="both"/>
+        <w:rPr>
+          <w:rFonts w:ascii="Times New Roman" w:eastAsia="Times New Roman" w:hAnsi="Times New Roman" w:cs="Times New Roman"/>
+          <w:sz w:val="24"/>
+          <w:szCs w:val="24"/>
+        </w:rPr>
+      </w:pPr>
+      <w:r>
+        <w:rPr>
+          <w:rFonts w:ascii="Times New Roman" w:eastAsia="Times New Roman" w:hAnsi="Times New Roman" w:cs="Times New Roman"/>
+          <w:sz w:val="24"/>
+          <w:szCs w:val="24"/>
+        </w:rPr>
+        <w:t>CREATE (</w:t>
+      </w:r>
+      <w:proofErr w:type="spellStart"/>
+      <w:proofErr w:type="gramStart"/>
+      <w:r>
+        <w:rPr>
+          <w:rFonts w:ascii="Times New Roman" w:eastAsia="Times New Roman" w:hAnsi="Times New Roman" w:cs="Times New Roman"/>
+          <w:sz w:val="24"/>
+          <w:szCs w:val="24"/>
+        </w:rPr>
+        <w:t>Drama:Genero</w:t>
+      </w:r>
+      <w:proofErr w:type="spellEnd"/>
+      <w:proofErr w:type="gramEnd"/>
+      <w:r>
+        <w:rPr>
+          <w:rFonts w:ascii="Times New Roman" w:eastAsia="Times New Roman" w:hAnsi="Times New Roman" w:cs="Times New Roman"/>
+          <w:sz w:val="24"/>
+          <w:szCs w:val="24"/>
+        </w:rPr>
+        <w:t xml:space="preserve"> {</w:t>
+      </w:r>
+      <w:proofErr w:type="spellStart"/>
+      <w:r>
+        <w:rPr>
+          <w:rFonts w:ascii="Times New Roman" w:eastAsia="Times New Roman" w:hAnsi="Times New Roman" w:cs="Times New Roman"/>
+          <w:sz w:val="24"/>
+          <w:szCs w:val="24"/>
+        </w:rPr>
+        <w:t>nombre:'Drama</w:t>
+      </w:r>
+      <w:proofErr w:type="spellEnd"/>
+      <w:r>
+        <w:rPr>
+          <w:rFonts w:ascii="Times New Roman" w:eastAsia="Times New Roman" w:hAnsi="Times New Roman" w:cs="Times New Roman"/>
+          <w:sz w:val="24"/>
+          <w:szCs w:val="24"/>
+        </w:rPr>
+        <w:t>'})</w:t>
+      </w:r>
+    </w:p>
+    <w:p>
+      <w:pPr>
+        <w:tabs>
+          <w:tab w:val="left" w:pos="517"/>
+        </w:tabs>
+        <w:jc w:val="both"/>
+        <w:rPr>
+          <w:rFonts w:ascii="Times New Roman" w:eastAsia="Times New Roman" w:hAnsi="Times New Roman" w:cs="Times New Roman"/>
+          <w:sz w:val="24"/>
+          <w:szCs w:val="24"/>
+        </w:rPr>
+      </w:pPr>
+      <w:r>
+        <w:rPr>
+          <w:rFonts w:ascii="Times New Roman" w:eastAsia="Times New Roman" w:hAnsi="Times New Roman" w:cs="Times New Roman"/>
+          <w:sz w:val="24"/>
+          <w:szCs w:val="24"/>
+        </w:rPr>
+        <w:t>CREATE (</w:t>
+      </w:r>
+      <w:proofErr w:type="spellStart"/>
+      <w:proofErr w:type="gramStart"/>
+      <w:r>
+        <w:rPr>
+          <w:rFonts w:ascii="Times New Roman" w:eastAsia="Times New Roman" w:hAnsi="Times New Roman" w:cs="Times New Roman"/>
+          <w:sz w:val="24"/>
+          <w:szCs w:val="24"/>
+        </w:rPr>
+        <w:t>Misterio:Genero</w:t>
+      </w:r>
+      <w:proofErr w:type="spellEnd"/>
+      <w:proofErr w:type="gramEnd"/>
+      <w:r>
+        <w:rPr>
+          <w:rFonts w:ascii="Times New Roman" w:eastAsia="Times New Roman" w:hAnsi="Times New Roman" w:cs="Times New Roman"/>
+          <w:sz w:val="24"/>
+          <w:szCs w:val="24"/>
+        </w:rPr>
+        <w:t xml:space="preserve"> {</w:t>
+      </w:r>
+      <w:proofErr w:type="spellStart"/>
+      <w:r>
+        <w:rPr>
+          <w:rFonts w:ascii="Times New Roman" w:eastAsia="Times New Roman" w:hAnsi="Times New Roman" w:cs="Times New Roman"/>
+          <w:sz w:val="24"/>
+          <w:szCs w:val="24"/>
+        </w:rPr>
+        <w:t>nombre:'Misterio</w:t>
+      </w:r>
+      <w:proofErr w:type="spellEnd"/>
+      <w:r>
+        <w:rPr>
+          <w:rFonts w:ascii="Times New Roman" w:eastAsia="Times New Roman" w:hAnsi="Times New Roman" w:cs="Times New Roman"/>
+          <w:sz w:val="24"/>
+          <w:szCs w:val="24"/>
+        </w:rPr>
+        <w:t>'})</w:t>
+      </w:r>
+    </w:p>
+    <w:p>
+      <w:pPr>
+        <w:tabs>
+          <w:tab w:val="left" w:pos="517"/>
+        </w:tabs>
+        <w:jc w:val="both"/>
+        <w:rPr>
+          <w:rFonts w:ascii="Times New Roman" w:eastAsia="Times New Roman" w:hAnsi="Times New Roman" w:cs="Times New Roman"/>
+          <w:sz w:val="24"/>
+          <w:szCs w:val="24"/>
+        </w:rPr>
+      </w:pPr>
+    </w:p>
+    <w:p>
+      <w:pPr>
+        <w:tabs>
+          <w:tab w:val="left" w:pos="517"/>
+        </w:tabs>
+        <w:jc w:val="both"/>
+        <w:rPr>
+          <w:rFonts w:ascii="Times New Roman" w:eastAsia="Times New Roman" w:hAnsi="Times New Roman" w:cs="Times New Roman"/>
+          <w:sz w:val="24"/>
+          <w:szCs w:val="24"/>
+        </w:rPr>
+      </w:pPr>
+    </w:p>
+    <w:p>
+      <w:pPr>
+        <w:tabs>
+          <w:tab w:val="left" w:pos="517"/>
+        </w:tabs>
+        <w:jc w:val="both"/>
+        <w:rPr>
+          <w:rFonts w:ascii="Times New Roman" w:eastAsia="Times New Roman" w:hAnsi="Times New Roman" w:cs="Times New Roman"/>
+          <w:sz w:val="24"/>
+          <w:szCs w:val="24"/>
+          <w:lang w:val="es-GT"/>
+        </w:rPr>
+      </w:pPr>
+      <w:r>
+        <w:rPr>
+          <w:rFonts w:ascii="Times New Roman" w:eastAsia="Times New Roman" w:hAnsi="Times New Roman" w:cs="Times New Roman"/>
+          <w:sz w:val="24"/>
+          <w:szCs w:val="24"/>
+          <w:lang w:val="es-GT"/>
+        </w:rPr>
+        <w:t xml:space="preserve">Creación de los </w:t>
+      </w:r>
+      <w:r>
+        <w:rPr>
+          <w:rFonts w:ascii="Times New Roman" w:eastAsia="Times New Roman" w:hAnsi="Times New Roman" w:cs="Times New Roman"/>
+          <w:sz w:val="24"/>
+          <w:szCs w:val="24"/>
+          <w:lang w:val="es-GT"/>
+        </w:rPr>
+        <w:t>nodos para los actores de las series</w:t>
+      </w:r>
+    </w:p>
+    <w:p>
+      <w:pPr>
+        <w:tabs>
+          <w:tab w:val="left" w:pos="517"/>
+        </w:tabs>
+        <w:jc w:val="both"/>
+        <w:rPr>
+          <w:rFonts w:ascii="Times New Roman" w:eastAsia="Times New Roman" w:hAnsi="Times New Roman" w:cs="Times New Roman"/>
+          <w:sz w:val="24"/>
+          <w:szCs w:val="24"/>
+          <w:lang w:val="en-US"/>
+        </w:rPr>
+      </w:pPr>
+      <w:r>
+        <w:rPr>
+          <w:rFonts w:ascii="Times New Roman" w:eastAsia="Times New Roman" w:hAnsi="Times New Roman" w:cs="Times New Roman"/>
+          <w:sz w:val="24"/>
+          <w:szCs w:val="24"/>
+          <w:lang w:val="en-US"/>
+        </w:rPr>
+        <w:t>CREATE (</w:t>
+      </w:r>
+      <w:proofErr w:type="spellStart"/>
+      <w:proofErr w:type="gramStart"/>
+      <w:r>
+        <w:rPr>
+          <w:rFonts w:ascii="Times New Roman" w:eastAsia="Times New Roman" w:hAnsi="Times New Roman" w:cs="Times New Roman"/>
+          <w:sz w:val="24"/>
+          <w:szCs w:val="24"/>
+          <w:lang w:val="en-US"/>
+        </w:rPr>
+        <w:t>Millie:Person</w:t>
+      </w:r>
+      <w:r>
+        <w:rPr>
+          <w:rFonts w:ascii="Times New Roman" w:eastAsia="Times New Roman" w:hAnsi="Times New Roman" w:cs="Times New Roman"/>
+          <w:sz w:val="24"/>
+          <w:szCs w:val="24"/>
+          <w:lang w:val="en-US"/>
+        </w:rPr>
+        <w:t>a</w:t>
+      </w:r>
+      <w:proofErr w:type="spellEnd"/>
+      <w:proofErr w:type="gramEnd"/>
+      <w:r>
+        <w:rPr>
+          <w:rFonts w:ascii="Times New Roman" w:eastAsia="Times New Roman" w:hAnsi="Times New Roman" w:cs="Times New Roman"/>
+          <w:sz w:val="24"/>
+          <w:szCs w:val="24"/>
+          <w:lang w:val="en-US"/>
+        </w:rPr>
+        <w:t xml:space="preserve"> {</w:t>
+      </w:r>
+      <w:proofErr w:type="spellStart"/>
+      <w:r>
+        <w:rPr>
+          <w:rFonts w:ascii="Times New Roman" w:eastAsia="Times New Roman" w:hAnsi="Times New Roman" w:cs="Times New Roman"/>
+          <w:sz w:val="24"/>
+          <w:szCs w:val="24"/>
+          <w:lang w:val="en-US"/>
+        </w:rPr>
+        <w:t>name:'Millie</w:t>
+      </w:r>
+      <w:proofErr w:type="spellEnd"/>
+      <w:r>
+        <w:rPr>
+          <w:rFonts w:ascii="Times New Roman" w:eastAsia="Times New Roman" w:hAnsi="Times New Roman" w:cs="Times New Roman"/>
+          <w:sz w:val="24"/>
+          <w:szCs w:val="24"/>
+          <w:lang w:val="en-US"/>
+        </w:rPr>
+        <w:t xml:space="preserve"> Bobby Brown', born:2004})</w:t>
+      </w:r>
+    </w:p>
+    <w:p>
+      <w:pPr>
+        <w:tabs>
+          <w:tab w:val="left" w:pos="517"/>
+        </w:tabs>
+        <w:jc w:val="both"/>
+        <w:rPr>
+          <w:rFonts w:ascii="Times New Roman" w:eastAsia="Times New Roman" w:hAnsi="Times New Roman" w:cs="Times New Roman"/>
+          <w:sz w:val="24"/>
+          <w:szCs w:val="24"/>
+          <w:lang w:val="en-US"/>
+        </w:rPr>
+      </w:pPr>
+      <w:r>
+        <w:rPr>
+          <w:rFonts w:ascii="Times New Roman" w:eastAsia="Times New Roman" w:hAnsi="Times New Roman" w:cs="Times New Roman"/>
+          <w:sz w:val="24"/>
+          <w:szCs w:val="24"/>
+          <w:lang w:val="en-US"/>
+        </w:rPr>
+        <w:t>CREATE (</w:t>
+      </w:r>
+      <w:proofErr w:type="spellStart"/>
+      <w:proofErr w:type="gramStart"/>
+      <w:r>
+        <w:rPr>
+          <w:rFonts w:ascii="Times New Roman" w:eastAsia="Times New Roman" w:hAnsi="Times New Roman" w:cs="Times New Roman"/>
+          <w:sz w:val="24"/>
+          <w:szCs w:val="24"/>
+          <w:lang w:val="en-US"/>
+        </w:rPr>
+        <w:t>Finn:Person</w:t>
+      </w:r>
+      <w:r>
+        <w:rPr>
+          <w:rFonts w:ascii="Times New Roman" w:eastAsia="Times New Roman" w:hAnsi="Times New Roman" w:cs="Times New Roman"/>
+          <w:sz w:val="24"/>
+          <w:szCs w:val="24"/>
+          <w:lang w:val="en-US"/>
+        </w:rPr>
+        <w:t>a</w:t>
+      </w:r>
+      <w:proofErr w:type="spellEnd"/>
+      <w:proofErr w:type="gramEnd"/>
+      <w:r>
+        <w:rPr>
+          <w:rFonts w:ascii="Times New Roman" w:eastAsia="Times New Roman" w:hAnsi="Times New Roman" w:cs="Times New Roman"/>
+          <w:sz w:val="24"/>
+          <w:szCs w:val="24"/>
+          <w:lang w:val="en-US"/>
+        </w:rPr>
+        <w:t xml:space="preserve"> {</w:t>
+      </w:r>
+      <w:proofErr w:type="spellStart"/>
+      <w:r>
+        <w:rPr>
+          <w:rFonts w:ascii="Times New Roman" w:eastAsia="Times New Roman" w:hAnsi="Times New Roman" w:cs="Times New Roman"/>
+          <w:sz w:val="24"/>
+          <w:szCs w:val="24"/>
+          <w:lang w:val="en-US"/>
+        </w:rPr>
+        <w:t>name:'Finn</w:t>
+      </w:r>
+      <w:proofErr w:type="spellEnd"/>
+      <w:r>
+        <w:rPr>
+          <w:rFonts w:ascii="Times New Roman" w:eastAsia="Times New Roman" w:hAnsi="Times New Roman" w:cs="Times New Roman"/>
+          <w:sz w:val="24"/>
+          <w:szCs w:val="24"/>
+          <w:lang w:val="en-US"/>
+        </w:rPr>
+        <w:t xml:space="preserve"> Wolfhard', born:2002})</w:t>
+      </w:r>
+    </w:p>
+    <w:p>
+      <w:pPr>
+        <w:tabs>
+          <w:tab w:val="left" w:pos="517"/>
+        </w:tabs>
+        <w:jc w:val="both"/>
+        <w:rPr>
+          <w:rFonts w:ascii="Times New Roman" w:eastAsia="Times New Roman" w:hAnsi="Times New Roman" w:cs="Times New Roman"/>
+          <w:sz w:val="24"/>
+          <w:szCs w:val="24"/>
+          <w:lang w:val="en-US"/>
+        </w:rPr>
+      </w:pPr>
+      <w:r>
+        <w:rPr>
+          <w:rFonts w:ascii="Times New Roman" w:eastAsia="Times New Roman" w:hAnsi="Times New Roman" w:cs="Times New Roman"/>
+          <w:sz w:val="24"/>
+          <w:szCs w:val="24"/>
+          <w:lang w:val="en-US"/>
+        </w:rPr>
+        <w:t>CREATE (</w:t>
+      </w:r>
+      <w:proofErr w:type="spellStart"/>
+      <w:proofErr w:type="gramStart"/>
+      <w:r>
+        <w:rPr>
+          <w:rFonts w:ascii="Times New Roman" w:eastAsia="Times New Roman" w:hAnsi="Times New Roman" w:cs="Times New Roman"/>
+          <w:sz w:val="24"/>
+          <w:szCs w:val="24"/>
+          <w:lang w:val="en-US"/>
+        </w:rPr>
+        <w:t>David:Person</w:t>
+      </w:r>
+      <w:r>
+        <w:rPr>
+          <w:rFonts w:ascii="Times New Roman" w:eastAsia="Times New Roman" w:hAnsi="Times New Roman" w:cs="Times New Roman"/>
+          <w:sz w:val="24"/>
+          <w:szCs w:val="24"/>
+          <w:lang w:val="en-US"/>
+        </w:rPr>
+        <w:t>a</w:t>
+      </w:r>
+      <w:proofErr w:type="spellEnd"/>
+      <w:proofErr w:type="gramEnd"/>
+      <w:r>
+        <w:rPr>
+          <w:rFonts w:ascii="Times New Roman" w:eastAsia="Times New Roman" w:hAnsi="Times New Roman" w:cs="Times New Roman"/>
+          <w:sz w:val="24"/>
+          <w:szCs w:val="24"/>
+          <w:lang w:val="en-US"/>
+        </w:rPr>
+        <w:t xml:space="preserve"> {</w:t>
+      </w:r>
+      <w:proofErr w:type="spellStart"/>
+      <w:r>
+        <w:rPr>
+          <w:rFonts w:ascii="Times New Roman" w:eastAsia="Times New Roman" w:hAnsi="Times New Roman" w:cs="Times New Roman"/>
+          <w:sz w:val="24"/>
+          <w:szCs w:val="24"/>
+          <w:lang w:val="en-US"/>
+        </w:rPr>
+        <w:t>name:'David</w:t>
+      </w:r>
+      <w:proofErr w:type="spellEnd"/>
+      <w:r>
+        <w:rPr>
+          <w:rFonts w:ascii="Times New Roman" w:eastAsia="Times New Roman" w:hAnsi="Times New Roman" w:cs="Times New Roman"/>
+          <w:sz w:val="24"/>
+          <w:szCs w:val="24"/>
+          <w:lang w:val="en-US"/>
+        </w:rPr>
+        <w:t xml:space="preserve"> </w:t>
+      </w:r>
+      <w:proofErr w:type="spellStart"/>
+      <w:r>
+        <w:rPr>
+          <w:rFonts w:ascii="Times New Roman" w:eastAsia="Times New Roman" w:hAnsi="Times New Roman" w:cs="Times New Roman"/>
+          <w:sz w:val="24"/>
+          <w:szCs w:val="24"/>
+          <w:lang w:val="en-US"/>
+        </w:rPr>
+        <w:t>Harbour</w:t>
+      </w:r>
+      <w:proofErr w:type="spellEnd"/>
+      <w:r>
+        <w:rPr>
+          <w:rFonts w:ascii="Times New Roman" w:eastAsia="Times New Roman" w:hAnsi="Times New Roman" w:cs="Times New Roman"/>
+          <w:sz w:val="24"/>
+          <w:szCs w:val="24"/>
+          <w:lang w:val="en-US"/>
+        </w:rPr>
+        <w:t>', born:1975})</w:t>
+      </w:r>
+    </w:p>
+    <w:p>
+      <w:pPr>
+        <w:tabs>
+          <w:tab w:val="left" w:pos="517"/>
+        </w:tabs>
+        <w:jc w:val="both"/>
+        <w:rPr>
+          <w:rFonts w:ascii="Times New Roman" w:eastAsia="Times New Roman" w:hAnsi="Times New Roman" w:cs="Times New Roman"/>
+          <w:sz w:val="24"/>
+          <w:szCs w:val="24"/>
+          <w:lang w:val="en-US"/>
+        </w:rPr>
+      </w:pPr>
+      <w:r>
+        <w:rPr>
+          <w:rFonts w:ascii="Times New Roman" w:eastAsia="Times New Roman" w:hAnsi="Times New Roman" w:cs="Times New Roman"/>
+          <w:sz w:val="24"/>
+          <w:szCs w:val="24"/>
+          <w:lang w:val="en-US"/>
+        </w:rPr>
+        <w:t>CREATE (</w:t>
+      </w:r>
+      <w:proofErr w:type="spellStart"/>
+      <w:proofErr w:type="gramStart"/>
+      <w:r>
+        <w:rPr>
+          <w:rFonts w:ascii="Times New Roman" w:eastAsia="Times New Roman" w:hAnsi="Times New Roman" w:cs="Times New Roman"/>
+          <w:sz w:val="24"/>
+          <w:szCs w:val="24"/>
+          <w:lang w:val="en-US"/>
+        </w:rPr>
+        <w:t>Winona:Person</w:t>
+      </w:r>
+      <w:r>
+        <w:rPr>
+          <w:rFonts w:ascii="Times New Roman" w:eastAsia="Times New Roman" w:hAnsi="Times New Roman" w:cs="Times New Roman"/>
+          <w:sz w:val="24"/>
+          <w:szCs w:val="24"/>
+          <w:lang w:val="en-US"/>
+        </w:rPr>
+        <w:t>a</w:t>
+      </w:r>
+      <w:proofErr w:type="spellEnd"/>
+      <w:proofErr w:type="gramEnd"/>
+      <w:r>
+        <w:rPr>
+          <w:rFonts w:ascii="Times New Roman" w:eastAsia="Times New Roman" w:hAnsi="Times New Roman" w:cs="Times New Roman"/>
+          <w:sz w:val="24"/>
+          <w:szCs w:val="24"/>
+          <w:lang w:val="en-US"/>
+        </w:rPr>
+        <w:t xml:space="preserve"> {</w:t>
+      </w:r>
+      <w:proofErr w:type="spellStart"/>
+      <w:r>
+        <w:rPr>
+          <w:rFonts w:ascii="Times New Roman" w:eastAsia="Times New Roman" w:hAnsi="Times New Roman" w:cs="Times New Roman"/>
+          <w:sz w:val="24"/>
+          <w:szCs w:val="24"/>
+          <w:lang w:val="en-US"/>
+        </w:rPr>
+        <w:t>name:'Winona</w:t>
+      </w:r>
+      <w:proofErr w:type="spellEnd"/>
+      <w:r>
+        <w:rPr>
+          <w:rFonts w:ascii="Times New Roman" w:eastAsia="Times New Roman" w:hAnsi="Times New Roman" w:cs="Times New Roman"/>
+          <w:sz w:val="24"/>
+          <w:szCs w:val="24"/>
+          <w:lang w:val="en-US"/>
+        </w:rPr>
+        <w:t xml:space="preserve"> Ryder', born:1971})</w:t>
+      </w:r>
+    </w:p>
+    <w:p>
+      <w:pPr>
+        <w:tabs>
+          <w:tab w:val="left" w:pos="517"/>
+        </w:tabs>
+        <w:jc w:val="both"/>
+        <w:rPr>
+          <w:rFonts w:ascii="Times New Roman" w:eastAsia="Times New Roman" w:hAnsi="Times New Roman" w:cs="Times New Roman"/>
+          <w:sz w:val="24"/>
+          <w:szCs w:val="24"/>
+          <w:lang w:val="es-GT"/>
+        </w:rPr>
+      </w:pPr>
+      <w:r>
+        <w:rPr>
+          <w:rFonts w:ascii="Times New Roman" w:eastAsia="Times New Roman" w:hAnsi="Times New Roman" w:cs="Times New Roman"/>
+          <w:sz w:val="24"/>
+          <w:szCs w:val="24"/>
+          <w:lang w:val="es-GT"/>
+        </w:rPr>
+        <w:t>CREATE (</w:t>
+      </w:r>
+      <w:proofErr w:type="spellStart"/>
+      <w:proofErr w:type="gramStart"/>
+      <w:r>
+        <w:rPr>
+          <w:rFonts w:ascii="Times New Roman" w:eastAsia="Times New Roman" w:hAnsi="Times New Roman" w:cs="Times New Roman"/>
+          <w:sz w:val="24"/>
+          <w:szCs w:val="24"/>
+          <w:lang w:val="es-GT"/>
+        </w:rPr>
+        <w:t>Olivia:Person</w:t>
+      </w:r>
+      <w:r>
+        <w:rPr>
+          <w:rFonts w:ascii="Times New Roman" w:eastAsia="Times New Roman" w:hAnsi="Times New Roman" w:cs="Times New Roman"/>
+          <w:sz w:val="24"/>
+          <w:szCs w:val="24"/>
+          <w:lang w:val="es-GT"/>
+        </w:rPr>
+        <w:t>a</w:t>
+      </w:r>
+      <w:proofErr w:type="spellEnd"/>
+      <w:proofErr w:type="gramEnd"/>
+      <w:r>
+        <w:rPr>
+          <w:rFonts w:ascii="Times New Roman" w:eastAsia="Times New Roman" w:hAnsi="Times New Roman" w:cs="Times New Roman"/>
+          <w:sz w:val="24"/>
+          <w:szCs w:val="24"/>
+          <w:lang w:val="es-GT"/>
+        </w:rPr>
+        <w:t xml:space="preserve"> {</w:t>
+      </w:r>
+      <w:proofErr w:type="spellStart"/>
+      <w:r>
+        <w:rPr>
+          <w:rFonts w:ascii="Times New Roman" w:eastAsia="Times New Roman" w:hAnsi="Times New Roman" w:cs="Times New Roman"/>
+          <w:sz w:val="24"/>
+          <w:szCs w:val="24"/>
+          <w:lang w:val="es-GT"/>
+        </w:rPr>
+        <w:t>name</w:t>
+      </w:r>
+      <w:proofErr w:type="spellEnd"/>
+      <w:r>
+        <w:rPr>
+          <w:rFonts w:ascii="Times New Roman" w:eastAsia="Times New Roman" w:hAnsi="Times New Roman" w:cs="Times New Roman"/>
+          <w:sz w:val="24"/>
+          <w:szCs w:val="24"/>
+          <w:lang w:val="es-GT"/>
+        </w:rPr>
+        <w:t>:'Olivia Colman', born:1974})</w:t>
+      </w:r>
+    </w:p>
+    <w:p>
+      <w:pPr>
+        <w:tabs>
+          <w:tab w:val="left" w:pos="517"/>
+        </w:tabs>
+        <w:jc w:val="both"/>
+        <w:rPr>
+          <w:rFonts w:ascii="Times New Roman" w:eastAsia="Times New Roman" w:hAnsi="Times New Roman" w:cs="Times New Roman"/>
+          <w:sz w:val="24"/>
+          <w:szCs w:val="24"/>
+          <w:lang w:val="es-GT"/>
+        </w:rPr>
+      </w:pPr>
+      <w:r>
+        <w:rPr>
+          <w:rFonts w:ascii="Times New Roman" w:eastAsia="Times New Roman" w:hAnsi="Times New Roman" w:cs="Times New Roman"/>
+          <w:sz w:val="24"/>
+          <w:szCs w:val="24"/>
+          <w:lang w:val="es-GT"/>
+        </w:rPr>
+        <w:t>CREATE (</w:t>
+      </w:r>
+      <w:proofErr w:type="spellStart"/>
+      <w:proofErr w:type="gramStart"/>
+      <w:r>
+        <w:rPr>
+          <w:rFonts w:ascii="Times New Roman" w:eastAsia="Times New Roman" w:hAnsi="Times New Roman" w:cs="Times New Roman"/>
+          <w:sz w:val="24"/>
+          <w:szCs w:val="24"/>
+          <w:lang w:val="es-GT"/>
+        </w:rPr>
+        <w:t>Tobias:Person</w:t>
+      </w:r>
+      <w:r>
+        <w:rPr>
+          <w:rFonts w:ascii="Times New Roman" w:eastAsia="Times New Roman" w:hAnsi="Times New Roman" w:cs="Times New Roman"/>
+          <w:sz w:val="24"/>
+          <w:szCs w:val="24"/>
+          <w:lang w:val="es-GT"/>
+        </w:rPr>
+        <w:t>a</w:t>
+      </w:r>
+      <w:proofErr w:type="spellEnd"/>
+      <w:proofErr w:type="gramEnd"/>
+      <w:r>
+        <w:rPr>
+          <w:rFonts w:ascii="Times New Roman" w:eastAsia="Times New Roman" w:hAnsi="Times New Roman" w:cs="Times New Roman"/>
+          <w:sz w:val="24"/>
+          <w:szCs w:val="24"/>
+          <w:lang w:val="es-GT"/>
+        </w:rPr>
+        <w:t xml:space="preserve"> {</w:t>
+      </w:r>
+      <w:proofErr w:type="spellStart"/>
+      <w:r>
+        <w:rPr>
+          <w:rFonts w:ascii="Times New Roman" w:eastAsia="Times New Roman" w:hAnsi="Times New Roman" w:cs="Times New Roman"/>
+          <w:sz w:val="24"/>
+          <w:szCs w:val="24"/>
+          <w:lang w:val="es-GT"/>
+        </w:rPr>
+        <w:t>name</w:t>
+      </w:r>
+      <w:proofErr w:type="spellEnd"/>
+      <w:r>
+        <w:rPr>
+          <w:rFonts w:ascii="Times New Roman" w:eastAsia="Times New Roman" w:hAnsi="Times New Roman" w:cs="Times New Roman"/>
+          <w:sz w:val="24"/>
+          <w:szCs w:val="24"/>
+          <w:lang w:val="es-GT"/>
+        </w:rPr>
+        <w:t>:'</w:t>
+      </w:r>
+      <w:proofErr w:type="spellStart"/>
+      <w:r>
+        <w:rPr>
+          <w:rFonts w:ascii="Times New Roman" w:eastAsia="Times New Roman" w:hAnsi="Times New Roman" w:cs="Times New Roman"/>
+          <w:sz w:val="24"/>
+          <w:szCs w:val="24"/>
+          <w:lang w:val="es-GT"/>
+        </w:rPr>
+        <w:t>Tobias</w:t>
+      </w:r>
+      <w:proofErr w:type="spellEnd"/>
+      <w:r>
+        <w:rPr>
+          <w:rFonts w:ascii="Times New Roman" w:eastAsia="Times New Roman" w:hAnsi="Times New Roman" w:cs="Times New Roman"/>
+          <w:sz w:val="24"/>
+          <w:szCs w:val="24"/>
+          <w:lang w:val="es-GT"/>
+        </w:rPr>
+        <w:t xml:space="preserve"> Menzies', born:1974})</w:t>
+      </w:r>
+    </w:p>
+    <w:p>
+      <w:pPr>
+        <w:tabs>
+          <w:tab w:val="left" w:pos="517"/>
+        </w:tabs>
+        <w:jc w:val="both"/>
+        <w:rPr>
+          <w:rFonts w:ascii="Times New Roman" w:eastAsia="Times New Roman" w:hAnsi="Times New Roman" w:cs="Times New Roman"/>
+          <w:sz w:val="24"/>
+          <w:szCs w:val="24"/>
+          <w:lang w:val="es-GT"/>
+        </w:rPr>
+      </w:pPr>
+      <w:r>
+        <w:rPr>
+          <w:rFonts w:ascii="Times New Roman" w:eastAsia="Times New Roman" w:hAnsi="Times New Roman" w:cs="Times New Roman"/>
+          <w:sz w:val="24"/>
+          <w:szCs w:val="24"/>
+          <w:lang w:val="es-GT"/>
+        </w:rPr>
+        <w:t>CREATE (</w:t>
+      </w:r>
+      <w:proofErr w:type="spellStart"/>
+      <w:proofErr w:type="gramStart"/>
+      <w:r>
+        <w:rPr>
+          <w:rFonts w:ascii="Times New Roman" w:eastAsia="Times New Roman" w:hAnsi="Times New Roman" w:cs="Times New Roman"/>
+          <w:sz w:val="24"/>
+          <w:szCs w:val="24"/>
+          <w:lang w:val="es-GT"/>
+        </w:rPr>
+        <w:t>Helena:Person</w:t>
+      </w:r>
+      <w:r>
+        <w:rPr>
+          <w:rFonts w:ascii="Times New Roman" w:eastAsia="Times New Roman" w:hAnsi="Times New Roman" w:cs="Times New Roman"/>
+          <w:sz w:val="24"/>
+          <w:szCs w:val="24"/>
+          <w:lang w:val="es-GT"/>
+        </w:rPr>
+        <w:t>a</w:t>
+      </w:r>
+      <w:proofErr w:type="spellEnd"/>
+      <w:proofErr w:type="gramEnd"/>
+      <w:r>
+        <w:rPr>
+          <w:rFonts w:ascii="Times New Roman" w:eastAsia="Times New Roman" w:hAnsi="Times New Roman" w:cs="Times New Roman"/>
+          <w:sz w:val="24"/>
+          <w:szCs w:val="24"/>
+          <w:lang w:val="es-GT"/>
+        </w:rPr>
+        <w:t xml:space="preserve"> {</w:t>
+      </w:r>
+      <w:proofErr w:type="spellStart"/>
+      <w:r>
+        <w:rPr>
+          <w:rFonts w:ascii="Times New Roman" w:eastAsia="Times New Roman" w:hAnsi="Times New Roman" w:cs="Times New Roman"/>
+          <w:sz w:val="24"/>
+          <w:szCs w:val="24"/>
+          <w:lang w:val="es-GT"/>
+        </w:rPr>
+        <w:t>name</w:t>
+      </w:r>
+      <w:proofErr w:type="spellEnd"/>
+      <w:r>
+        <w:rPr>
+          <w:rFonts w:ascii="Times New Roman" w:eastAsia="Times New Roman" w:hAnsi="Times New Roman" w:cs="Times New Roman"/>
+          <w:sz w:val="24"/>
+          <w:szCs w:val="24"/>
+          <w:lang w:val="es-GT"/>
+        </w:rPr>
+        <w:t xml:space="preserve">:'Helena </w:t>
+      </w:r>
+      <w:proofErr w:type="spellStart"/>
+      <w:r>
+        <w:rPr>
+          <w:rFonts w:ascii="Times New Roman" w:eastAsia="Times New Roman" w:hAnsi="Times New Roman" w:cs="Times New Roman"/>
+          <w:sz w:val="24"/>
+          <w:szCs w:val="24"/>
+          <w:lang w:val="es-GT"/>
+        </w:rPr>
+        <w:t>Bonham</w:t>
+      </w:r>
+      <w:proofErr w:type="spellEnd"/>
+      <w:r>
+        <w:rPr>
+          <w:rFonts w:ascii="Times New Roman" w:eastAsia="Times New Roman" w:hAnsi="Times New Roman" w:cs="Times New Roman"/>
+          <w:sz w:val="24"/>
+          <w:szCs w:val="24"/>
+          <w:lang w:val="es-GT"/>
+        </w:rPr>
+        <w:t xml:space="preserve"> Carter', born:1966})</w:t>
+      </w:r>
+    </w:p>
+    <w:p>
+      <w:pPr>
+        <w:tabs>
+          <w:tab w:val="left" w:pos="517"/>
+        </w:tabs>
+        <w:jc w:val="both"/>
+        <w:rPr>
+          <w:rFonts w:ascii="Times New Roman" w:eastAsia="Times New Roman" w:hAnsi="Times New Roman" w:cs="Times New Roman"/>
+          <w:sz w:val="24"/>
+          <w:szCs w:val="24"/>
+          <w:lang w:val="es-GT"/>
+        </w:rPr>
+      </w:pPr>
+      <w:r>
+        <w:rPr>
+          <w:rFonts w:ascii="Times New Roman" w:eastAsia="Times New Roman" w:hAnsi="Times New Roman" w:cs="Times New Roman"/>
+          <w:sz w:val="24"/>
+          <w:szCs w:val="24"/>
+          <w:lang w:val="es-GT"/>
+        </w:rPr>
+        <w:t>CREATE (</w:t>
+      </w:r>
+      <w:proofErr w:type="spellStart"/>
+      <w:proofErr w:type="gramStart"/>
+      <w:r>
+        <w:rPr>
+          <w:rFonts w:ascii="Times New Roman" w:eastAsia="Times New Roman" w:hAnsi="Times New Roman" w:cs="Times New Roman"/>
+          <w:sz w:val="24"/>
+          <w:szCs w:val="24"/>
+          <w:lang w:val="es-GT"/>
+        </w:rPr>
+        <w:t>Louis:Person</w:t>
+      </w:r>
+      <w:r>
+        <w:rPr>
+          <w:rFonts w:ascii="Times New Roman" w:eastAsia="Times New Roman" w:hAnsi="Times New Roman" w:cs="Times New Roman"/>
+          <w:sz w:val="24"/>
+          <w:szCs w:val="24"/>
+          <w:lang w:val="es-GT"/>
+        </w:rPr>
+        <w:t>a</w:t>
+      </w:r>
+      <w:proofErr w:type="spellEnd"/>
+      <w:proofErr w:type="gramEnd"/>
+      <w:r>
+        <w:rPr>
+          <w:rFonts w:ascii="Times New Roman" w:eastAsia="Times New Roman" w:hAnsi="Times New Roman" w:cs="Times New Roman"/>
+          <w:sz w:val="24"/>
+          <w:szCs w:val="24"/>
+          <w:lang w:val="es-GT"/>
+        </w:rPr>
+        <w:t xml:space="preserve"> {</w:t>
+      </w:r>
+      <w:proofErr w:type="spellStart"/>
+      <w:r>
+        <w:rPr>
+          <w:rFonts w:ascii="Times New Roman" w:eastAsia="Times New Roman" w:hAnsi="Times New Roman" w:cs="Times New Roman"/>
+          <w:sz w:val="24"/>
+          <w:szCs w:val="24"/>
+          <w:lang w:val="es-GT"/>
+        </w:rPr>
+        <w:t>name</w:t>
+      </w:r>
+      <w:proofErr w:type="spellEnd"/>
+      <w:r>
+        <w:rPr>
+          <w:rFonts w:ascii="Times New Roman" w:eastAsia="Times New Roman" w:hAnsi="Times New Roman" w:cs="Times New Roman"/>
+          <w:sz w:val="24"/>
+          <w:szCs w:val="24"/>
+          <w:lang w:val="es-GT"/>
+        </w:rPr>
+        <w:t>:'Louis Hofmann', born:1997})</w:t>
+      </w:r>
+    </w:p>
+    <w:p>
+      <w:pPr>
+        <w:tabs>
+          <w:tab w:val="left" w:pos="517"/>
+        </w:tabs>
+        <w:jc w:val="both"/>
+        <w:rPr>
+          <w:rFonts w:ascii="Times New Roman" w:eastAsia="Times New Roman" w:hAnsi="Times New Roman" w:cs="Times New Roman"/>
+          <w:sz w:val="24"/>
+          <w:szCs w:val="24"/>
+          <w:lang w:val="en-US"/>
+        </w:rPr>
+      </w:pPr>
+      <w:r>
+        <w:rPr>
+          <w:rFonts w:ascii="Times New Roman" w:eastAsia="Times New Roman" w:hAnsi="Times New Roman" w:cs="Times New Roman"/>
+          <w:sz w:val="24"/>
+          <w:szCs w:val="24"/>
+          <w:lang w:val="en-US"/>
+        </w:rPr>
+        <w:t>CREATE (</w:t>
+      </w:r>
+      <w:proofErr w:type="spellStart"/>
+      <w:proofErr w:type="gramStart"/>
+      <w:r>
+        <w:rPr>
+          <w:rFonts w:ascii="Times New Roman" w:eastAsia="Times New Roman" w:hAnsi="Times New Roman" w:cs="Times New Roman"/>
+          <w:sz w:val="24"/>
+          <w:szCs w:val="24"/>
+          <w:lang w:val="en-US"/>
+        </w:rPr>
+        <w:t>Lisa:Person</w:t>
+      </w:r>
+      <w:r>
+        <w:rPr>
+          <w:rFonts w:ascii="Times New Roman" w:eastAsia="Times New Roman" w:hAnsi="Times New Roman" w:cs="Times New Roman"/>
+          <w:sz w:val="24"/>
+          <w:szCs w:val="24"/>
+          <w:lang w:val="en-US"/>
+        </w:rPr>
+        <w:t>a</w:t>
+      </w:r>
+      <w:proofErr w:type="spellEnd"/>
+      <w:proofErr w:type="gramEnd"/>
+      <w:r>
+        <w:rPr>
+          <w:rFonts w:ascii="Times New Roman" w:eastAsia="Times New Roman" w:hAnsi="Times New Roman" w:cs="Times New Roman"/>
+          <w:sz w:val="24"/>
+          <w:szCs w:val="24"/>
+          <w:lang w:val="en-US"/>
+        </w:rPr>
+        <w:t xml:space="preserve"> {</w:t>
+      </w:r>
+      <w:proofErr w:type="spellStart"/>
+      <w:r>
+        <w:rPr>
+          <w:rFonts w:ascii="Times New Roman" w:eastAsia="Times New Roman" w:hAnsi="Times New Roman" w:cs="Times New Roman"/>
+          <w:sz w:val="24"/>
+          <w:szCs w:val="24"/>
+          <w:lang w:val="en-US"/>
+        </w:rPr>
+        <w:t>name:'Lisa</w:t>
+      </w:r>
+      <w:proofErr w:type="spellEnd"/>
+      <w:r>
+        <w:rPr>
+          <w:rFonts w:ascii="Times New Roman" w:eastAsia="Times New Roman" w:hAnsi="Times New Roman" w:cs="Times New Roman"/>
+          <w:sz w:val="24"/>
+          <w:szCs w:val="24"/>
+          <w:lang w:val="en-US"/>
+        </w:rPr>
+        <w:t xml:space="preserve"> Vicari', born:1997})</w:t>
+      </w:r>
+    </w:p>
+    <w:p>
+      <w:pPr>
+        <w:tabs>
+          <w:tab w:val="left" w:pos="517"/>
+        </w:tabs>
+        <w:jc w:val="both"/>
+        <w:rPr>
+          <w:rFonts w:ascii="Times New Roman" w:eastAsia="Times New Roman" w:hAnsi="Times New Roman" w:cs="Times New Roman"/>
+          <w:sz w:val="24"/>
+          <w:szCs w:val="24"/>
+          <w:lang w:val="en-US"/>
+        </w:rPr>
+      </w:pPr>
+    </w:p>
+    <w:p>
+      <w:pPr>
+        <w:tabs>
+          <w:tab w:val="left" w:pos="517"/>
+        </w:tabs>
+        <w:jc w:val="both"/>
+        <w:rPr>
+          <w:rFonts w:ascii="Times New Roman" w:eastAsia="Times New Roman" w:hAnsi="Times New Roman" w:cs="Times New Roman"/>
+          <w:sz w:val="24"/>
+          <w:szCs w:val="24"/>
+          <w:lang w:val="en-US"/>
+        </w:rPr>
+      </w:pPr>
+    </w:p>
+    <w:p>
+      <w:pPr>
+        <w:tabs>
+          <w:tab w:val="left" w:pos="517"/>
+        </w:tabs>
+        <w:jc w:val="both"/>
+        <w:rPr>
+          <w:rFonts w:ascii="Times New Roman" w:eastAsia="Times New Roman" w:hAnsi="Times New Roman" w:cs="Times New Roman"/>
+          <w:sz w:val="24"/>
+          <w:szCs w:val="24"/>
+          <w:lang w:val="es-GT"/>
+        </w:rPr>
+      </w:pPr>
+      <w:r>
+        <w:rPr>
+          <w:rFonts w:ascii="Times New Roman" w:eastAsia="Times New Roman" w:hAnsi="Times New Roman" w:cs="Times New Roman"/>
+          <w:sz w:val="24"/>
+          <w:szCs w:val="24"/>
+          <w:lang w:val="es-GT"/>
+        </w:rPr>
+        <w:t>Creación de los nodos p</w:t>
+      </w:r>
+      <w:r>
+        <w:rPr>
+          <w:rFonts w:ascii="Times New Roman" w:eastAsia="Times New Roman" w:hAnsi="Times New Roman" w:cs="Times New Roman"/>
+          <w:sz w:val="24"/>
+          <w:szCs w:val="24"/>
+          <w:lang w:val="es-GT"/>
+        </w:rPr>
+        <w:t>ara los directores/creadores de las series</w:t>
+      </w:r>
+    </w:p>
+    <w:p>
+      <w:pPr>
+        <w:tabs>
+          <w:tab w:val="left" w:pos="517"/>
+        </w:tabs>
+        <w:jc w:val="both"/>
+        <w:rPr>
+          <w:rFonts w:ascii="Times New Roman" w:eastAsia="Times New Roman" w:hAnsi="Times New Roman" w:cs="Times New Roman"/>
+          <w:sz w:val="24"/>
+          <w:szCs w:val="24"/>
+          <w:lang w:val="en-US"/>
+        </w:rPr>
+      </w:pPr>
+      <w:r>
+        <w:rPr>
+          <w:rFonts w:ascii="Times New Roman" w:eastAsia="Times New Roman" w:hAnsi="Times New Roman" w:cs="Times New Roman"/>
+          <w:sz w:val="24"/>
+          <w:szCs w:val="24"/>
+          <w:lang w:val="en-US"/>
+        </w:rPr>
+        <w:t>CREATE (</w:t>
+      </w:r>
+      <w:proofErr w:type="spellStart"/>
+      <w:proofErr w:type="gramStart"/>
+      <w:r>
+        <w:rPr>
+          <w:rFonts w:ascii="Times New Roman" w:eastAsia="Times New Roman" w:hAnsi="Times New Roman" w:cs="Times New Roman"/>
+          <w:sz w:val="24"/>
+          <w:szCs w:val="24"/>
+          <w:lang w:val="en-US"/>
+        </w:rPr>
+        <w:t>DufferBros:Person</w:t>
+      </w:r>
+      <w:r>
+        <w:rPr>
+          <w:rFonts w:ascii="Times New Roman" w:eastAsia="Times New Roman" w:hAnsi="Times New Roman" w:cs="Times New Roman"/>
+          <w:sz w:val="24"/>
+          <w:szCs w:val="24"/>
+          <w:lang w:val="en-US"/>
+        </w:rPr>
+        <w:t>a</w:t>
+      </w:r>
+      <w:proofErr w:type="spellEnd"/>
+      <w:proofErr w:type="gramEnd"/>
+      <w:r>
+        <w:rPr>
+          <w:rFonts w:ascii="Times New Roman" w:eastAsia="Times New Roman" w:hAnsi="Times New Roman" w:cs="Times New Roman"/>
+          <w:sz w:val="24"/>
+          <w:szCs w:val="24"/>
+          <w:lang w:val="en-US"/>
+        </w:rPr>
+        <w:t xml:space="preserve"> {</w:t>
+      </w:r>
+      <w:proofErr w:type="spellStart"/>
+      <w:r>
+        <w:rPr>
+          <w:rFonts w:ascii="Times New Roman" w:eastAsia="Times New Roman" w:hAnsi="Times New Roman" w:cs="Times New Roman"/>
+          <w:sz w:val="24"/>
+          <w:szCs w:val="24"/>
+          <w:lang w:val="en-US"/>
+        </w:rPr>
+        <w:t>name:'Duffer</w:t>
+      </w:r>
+      <w:proofErr w:type="spellEnd"/>
+      <w:r>
+        <w:rPr>
+          <w:rFonts w:ascii="Times New Roman" w:eastAsia="Times New Roman" w:hAnsi="Times New Roman" w:cs="Times New Roman"/>
+          <w:sz w:val="24"/>
+          <w:szCs w:val="24"/>
+          <w:lang w:val="en-US"/>
+        </w:rPr>
+        <w:t xml:space="preserve"> Brothers', born:1984})</w:t>
+      </w:r>
+    </w:p>
+    <w:p>
+      <w:pPr>
+        <w:tabs>
+          <w:tab w:val="left" w:pos="517"/>
+        </w:tabs>
+        <w:jc w:val="both"/>
+        <w:rPr>
+          <w:rFonts w:ascii="Times New Roman" w:eastAsia="Times New Roman" w:hAnsi="Times New Roman" w:cs="Times New Roman"/>
+          <w:sz w:val="24"/>
+          <w:szCs w:val="24"/>
+          <w:lang w:val="en-US"/>
+        </w:rPr>
+      </w:pPr>
+      <w:r>
+        <w:rPr>
+          <w:rFonts w:ascii="Times New Roman" w:eastAsia="Times New Roman" w:hAnsi="Times New Roman" w:cs="Times New Roman"/>
+          <w:sz w:val="24"/>
+          <w:szCs w:val="24"/>
+          <w:lang w:val="en-US"/>
+        </w:rPr>
+        <w:t>CREATE (</w:t>
+      </w:r>
+      <w:proofErr w:type="spellStart"/>
+      <w:proofErr w:type="gramStart"/>
+      <w:r>
+        <w:rPr>
+          <w:rFonts w:ascii="Times New Roman" w:eastAsia="Times New Roman" w:hAnsi="Times New Roman" w:cs="Times New Roman"/>
+          <w:sz w:val="24"/>
+          <w:szCs w:val="24"/>
+          <w:lang w:val="en-US"/>
+        </w:rPr>
+        <w:t>ShawnLevy:Person</w:t>
+      </w:r>
+      <w:r>
+        <w:rPr>
+          <w:rFonts w:ascii="Times New Roman" w:eastAsia="Times New Roman" w:hAnsi="Times New Roman" w:cs="Times New Roman"/>
+          <w:sz w:val="24"/>
+          <w:szCs w:val="24"/>
+          <w:lang w:val="en-US"/>
+        </w:rPr>
+        <w:t>a</w:t>
+      </w:r>
+      <w:proofErr w:type="spellEnd"/>
+      <w:proofErr w:type="gramEnd"/>
+      <w:r>
+        <w:rPr>
+          <w:rFonts w:ascii="Times New Roman" w:eastAsia="Times New Roman" w:hAnsi="Times New Roman" w:cs="Times New Roman"/>
+          <w:sz w:val="24"/>
+          <w:szCs w:val="24"/>
+          <w:lang w:val="en-US"/>
+        </w:rPr>
+        <w:t xml:space="preserve"> {</w:t>
+      </w:r>
+      <w:proofErr w:type="spellStart"/>
+      <w:r>
+        <w:rPr>
+          <w:rFonts w:ascii="Times New Roman" w:eastAsia="Times New Roman" w:hAnsi="Times New Roman" w:cs="Times New Roman"/>
+          <w:sz w:val="24"/>
+          <w:szCs w:val="24"/>
+          <w:lang w:val="en-US"/>
+        </w:rPr>
+        <w:t>name:'Shawn</w:t>
+      </w:r>
+      <w:proofErr w:type="spellEnd"/>
+      <w:r>
+        <w:rPr>
+          <w:rFonts w:ascii="Times New Roman" w:eastAsia="Times New Roman" w:hAnsi="Times New Roman" w:cs="Times New Roman"/>
+          <w:sz w:val="24"/>
+          <w:szCs w:val="24"/>
+          <w:lang w:val="en-US"/>
+        </w:rPr>
+        <w:t xml:space="preserve"> Levy', born:1968})</w:t>
+      </w:r>
+    </w:p>
+    <w:p>
+      <w:pPr>
+        <w:tabs>
+          <w:tab w:val="left" w:pos="517"/>
+        </w:tabs>
+        <w:jc w:val="both"/>
+        <w:rPr>
+          <w:rFonts w:ascii="Times New Roman" w:eastAsia="Times New Roman" w:hAnsi="Times New Roman" w:cs="Times New Roman"/>
+          <w:sz w:val="24"/>
+          <w:szCs w:val="24"/>
+          <w:lang w:val="en-US"/>
+        </w:rPr>
+      </w:pPr>
+      <w:r>
+        <w:rPr>
+          <w:rFonts w:ascii="Times New Roman" w:eastAsia="Times New Roman" w:hAnsi="Times New Roman" w:cs="Times New Roman"/>
+          <w:sz w:val="24"/>
+          <w:szCs w:val="24"/>
+          <w:lang w:val="en-US"/>
+        </w:rPr>
+        <w:t>CREATE (</w:t>
+      </w:r>
+      <w:proofErr w:type="spellStart"/>
+      <w:proofErr w:type="gramStart"/>
+      <w:r>
+        <w:rPr>
+          <w:rFonts w:ascii="Times New Roman" w:eastAsia="Times New Roman" w:hAnsi="Times New Roman" w:cs="Times New Roman"/>
+          <w:sz w:val="24"/>
+          <w:szCs w:val="24"/>
+          <w:lang w:val="en-US"/>
+        </w:rPr>
+        <w:t>Charlie:Person</w:t>
+      </w:r>
+      <w:r>
+        <w:rPr>
+          <w:rFonts w:ascii="Times New Roman" w:eastAsia="Times New Roman" w:hAnsi="Times New Roman" w:cs="Times New Roman"/>
+          <w:sz w:val="24"/>
+          <w:szCs w:val="24"/>
+          <w:lang w:val="en-US"/>
+        </w:rPr>
+        <w:t>a</w:t>
+      </w:r>
+      <w:proofErr w:type="spellEnd"/>
+      <w:proofErr w:type="gramEnd"/>
+      <w:r>
+        <w:rPr>
+          <w:rFonts w:ascii="Times New Roman" w:eastAsia="Times New Roman" w:hAnsi="Times New Roman" w:cs="Times New Roman"/>
+          <w:sz w:val="24"/>
+          <w:szCs w:val="24"/>
+          <w:lang w:val="en-US"/>
+        </w:rPr>
+        <w:t xml:space="preserve"> {</w:t>
+      </w:r>
+      <w:proofErr w:type="spellStart"/>
+      <w:r>
+        <w:rPr>
+          <w:rFonts w:ascii="Times New Roman" w:eastAsia="Times New Roman" w:hAnsi="Times New Roman" w:cs="Times New Roman"/>
+          <w:sz w:val="24"/>
+          <w:szCs w:val="24"/>
+          <w:lang w:val="en-US"/>
+        </w:rPr>
+        <w:t>name:'Charlie</w:t>
+      </w:r>
+      <w:proofErr w:type="spellEnd"/>
+      <w:r>
+        <w:rPr>
+          <w:rFonts w:ascii="Times New Roman" w:eastAsia="Times New Roman" w:hAnsi="Times New Roman" w:cs="Times New Roman"/>
+          <w:sz w:val="24"/>
+          <w:szCs w:val="24"/>
+          <w:lang w:val="en-US"/>
+        </w:rPr>
+        <w:t xml:space="preserve"> Brooker', born:1971})</w:t>
+      </w:r>
+    </w:p>
+    <w:p>
+      <w:pPr>
+        <w:tabs>
+          <w:tab w:val="left" w:pos="517"/>
+        </w:tabs>
+        <w:jc w:val="both"/>
+        <w:rPr>
+          <w:rFonts w:ascii="Times New Roman" w:eastAsia="Times New Roman" w:hAnsi="Times New Roman" w:cs="Times New Roman"/>
+          <w:sz w:val="24"/>
+          <w:szCs w:val="24"/>
+          <w:lang w:val="en-US"/>
+        </w:rPr>
+      </w:pPr>
+      <w:r>
+        <w:rPr>
+          <w:rFonts w:ascii="Times New Roman" w:eastAsia="Times New Roman" w:hAnsi="Times New Roman" w:cs="Times New Roman"/>
+          <w:sz w:val="24"/>
+          <w:szCs w:val="24"/>
+          <w:lang w:val="en-US"/>
+        </w:rPr>
+        <w:t>CREATE (</w:t>
+      </w:r>
+      <w:proofErr w:type="spellStart"/>
+      <w:proofErr w:type="gramStart"/>
+      <w:r>
+        <w:rPr>
+          <w:rFonts w:ascii="Times New Roman" w:eastAsia="Times New Roman" w:hAnsi="Times New Roman" w:cs="Times New Roman"/>
+          <w:sz w:val="24"/>
+          <w:szCs w:val="24"/>
+          <w:lang w:val="en-US"/>
+        </w:rPr>
+        <w:t>Peter:Person</w:t>
+      </w:r>
+      <w:r>
+        <w:rPr>
+          <w:rFonts w:ascii="Times New Roman" w:eastAsia="Times New Roman" w:hAnsi="Times New Roman" w:cs="Times New Roman"/>
+          <w:sz w:val="24"/>
+          <w:szCs w:val="24"/>
+          <w:lang w:val="en-US"/>
+        </w:rPr>
+        <w:t>a</w:t>
+      </w:r>
+      <w:proofErr w:type="spellEnd"/>
+      <w:proofErr w:type="gramEnd"/>
+      <w:r>
+        <w:rPr>
+          <w:rFonts w:ascii="Times New Roman" w:eastAsia="Times New Roman" w:hAnsi="Times New Roman" w:cs="Times New Roman"/>
+          <w:sz w:val="24"/>
+          <w:szCs w:val="24"/>
+          <w:lang w:val="en-US"/>
+        </w:rPr>
+        <w:t xml:space="preserve"> {</w:t>
+      </w:r>
+      <w:proofErr w:type="spellStart"/>
+      <w:r>
+        <w:rPr>
+          <w:rFonts w:ascii="Times New Roman" w:eastAsia="Times New Roman" w:hAnsi="Times New Roman" w:cs="Times New Roman"/>
+          <w:sz w:val="24"/>
+          <w:szCs w:val="24"/>
+          <w:lang w:val="en-US"/>
+        </w:rPr>
+        <w:t>name:'Peter</w:t>
+      </w:r>
+      <w:proofErr w:type="spellEnd"/>
+      <w:r>
+        <w:rPr>
+          <w:rFonts w:ascii="Times New Roman" w:eastAsia="Times New Roman" w:hAnsi="Times New Roman" w:cs="Times New Roman"/>
+          <w:sz w:val="24"/>
+          <w:szCs w:val="24"/>
+          <w:lang w:val="en-US"/>
+        </w:rPr>
+        <w:t xml:space="preserve"> Morgan', born:1963})</w:t>
+      </w:r>
+    </w:p>
+    <w:p>
+      <w:pPr>
+        <w:tabs>
+          <w:tab w:val="left" w:pos="517"/>
+        </w:tabs>
+        <w:jc w:val="both"/>
+        <w:rPr>
+          <w:rFonts w:ascii="Times New Roman" w:eastAsia="Times New Roman" w:hAnsi="Times New Roman" w:cs="Times New Roman"/>
+          <w:sz w:val="24"/>
+          <w:szCs w:val="24"/>
+          <w:lang w:val="en-US"/>
+        </w:rPr>
+      </w:pPr>
+      <w:r>
+        <w:rPr>
+          <w:rFonts w:ascii="Times New Roman" w:eastAsia="Times New Roman" w:hAnsi="Times New Roman" w:cs="Times New Roman"/>
+          <w:sz w:val="24"/>
+          <w:szCs w:val="24"/>
+          <w:lang w:val="en-US"/>
+        </w:rPr>
+        <w:t>CREATE (</w:t>
+      </w:r>
+      <w:proofErr w:type="spellStart"/>
+      <w:proofErr w:type="gramStart"/>
+      <w:r>
+        <w:rPr>
+          <w:rFonts w:ascii="Times New Roman" w:eastAsia="Times New Roman" w:hAnsi="Times New Roman" w:cs="Times New Roman"/>
+          <w:sz w:val="24"/>
+          <w:szCs w:val="24"/>
+          <w:lang w:val="en-US"/>
+        </w:rPr>
+        <w:t>Jantje:Person</w:t>
+      </w:r>
+      <w:r>
+        <w:rPr>
+          <w:rFonts w:ascii="Times New Roman" w:eastAsia="Times New Roman" w:hAnsi="Times New Roman" w:cs="Times New Roman"/>
+          <w:sz w:val="24"/>
+          <w:szCs w:val="24"/>
+          <w:lang w:val="en-US"/>
+        </w:rPr>
+        <w:t>a</w:t>
+      </w:r>
+      <w:proofErr w:type="spellEnd"/>
+      <w:proofErr w:type="gramEnd"/>
+      <w:r>
+        <w:rPr>
+          <w:rFonts w:ascii="Times New Roman" w:eastAsia="Times New Roman" w:hAnsi="Times New Roman" w:cs="Times New Roman"/>
+          <w:sz w:val="24"/>
+          <w:szCs w:val="24"/>
+          <w:lang w:val="en-US"/>
+        </w:rPr>
+        <w:t xml:space="preserve"> {</w:t>
+      </w:r>
+      <w:proofErr w:type="spellStart"/>
+      <w:r>
+        <w:rPr>
+          <w:rFonts w:ascii="Times New Roman" w:eastAsia="Times New Roman" w:hAnsi="Times New Roman" w:cs="Times New Roman"/>
+          <w:sz w:val="24"/>
+          <w:szCs w:val="24"/>
+          <w:lang w:val="en-US"/>
+        </w:rPr>
+        <w:t>name:'Jantje</w:t>
+      </w:r>
+      <w:proofErr w:type="spellEnd"/>
+      <w:r>
+        <w:rPr>
+          <w:rFonts w:ascii="Times New Roman" w:eastAsia="Times New Roman" w:hAnsi="Times New Roman" w:cs="Times New Roman"/>
+          <w:sz w:val="24"/>
+          <w:szCs w:val="24"/>
+          <w:lang w:val="en-US"/>
+        </w:rPr>
+        <w:t xml:space="preserve"> Friese', born:1977})</w:t>
+      </w:r>
+    </w:p>
+    <w:p>
+      <w:pPr>
+        <w:tabs>
+          <w:tab w:val="left" w:pos="517"/>
+        </w:tabs>
+        <w:jc w:val="both"/>
+        <w:rPr>
+          <w:rFonts w:ascii="Times New Roman" w:eastAsia="Times New Roman" w:hAnsi="Times New Roman" w:cs="Times New Roman"/>
+          <w:sz w:val="24"/>
+          <w:szCs w:val="24"/>
+          <w:lang w:val="en-US"/>
+        </w:rPr>
+      </w:pPr>
+      <w:r>
+        <w:rPr>
+          <w:rFonts w:ascii="Times New Roman" w:eastAsia="Times New Roman" w:hAnsi="Times New Roman" w:cs="Times New Roman"/>
+          <w:sz w:val="24"/>
+          <w:szCs w:val="24"/>
+          <w:lang w:val="en-US"/>
+        </w:rPr>
+        <w:t>CREATE (</w:t>
+      </w:r>
+      <w:proofErr w:type="spellStart"/>
+      <w:proofErr w:type="gramStart"/>
+      <w:r>
+        <w:rPr>
+          <w:rFonts w:ascii="Times New Roman" w:eastAsia="Times New Roman" w:hAnsi="Times New Roman" w:cs="Times New Roman"/>
+          <w:sz w:val="24"/>
+          <w:szCs w:val="24"/>
+          <w:lang w:val="en-US"/>
+        </w:rPr>
+        <w:t>Baran:Person</w:t>
+      </w:r>
+      <w:r>
+        <w:rPr>
+          <w:rFonts w:ascii="Times New Roman" w:eastAsia="Times New Roman" w:hAnsi="Times New Roman" w:cs="Times New Roman"/>
+          <w:sz w:val="24"/>
+          <w:szCs w:val="24"/>
+          <w:lang w:val="en-US"/>
+        </w:rPr>
+        <w:t>a</w:t>
+      </w:r>
+      <w:proofErr w:type="spellEnd"/>
+      <w:proofErr w:type="gramEnd"/>
+      <w:r>
+        <w:rPr>
+          <w:rFonts w:ascii="Times New Roman" w:eastAsia="Times New Roman" w:hAnsi="Times New Roman" w:cs="Times New Roman"/>
+          <w:sz w:val="24"/>
+          <w:szCs w:val="24"/>
+          <w:lang w:val="en-US"/>
+        </w:rPr>
+        <w:t xml:space="preserve"> {</w:t>
+      </w:r>
+      <w:proofErr w:type="spellStart"/>
+      <w:r>
+        <w:rPr>
+          <w:rFonts w:ascii="Times New Roman" w:eastAsia="Times New Roman" w:hAnsi="Times New Roman" w:cs="Times New Roman"/>
+          <w:sz w:val="24"/>
+          <w:szCs w:val="24"/>
+          <w:lang w:val="en-US"/>
+        </w:rPr>
+        <w:t>name:'Baran</w:t>
+      </w:r>
+      <w:proofErr w:type="spellEnd"/>
+      <w:r>
+        <w:rPr>
+          <w:rFonts w:ascii="Times New Roman" w:eastAsia="Times New Roman" w:hAnsi="Times New Roman" w:cs="Times New Roman"/>
+          <w:sz w:val="24"/>
+          <w:szCs w:val="24"/>
+          <w:lang w:val="en-US"/>
+        </w:rPr>
+        <w:t xml:space="preserve"> </w:t>
+      </w:r>
+      <w:proofErr w:type="spellStart"/>
+      <w:r>
+        <w:rPr>
+          <w:rFonts w:ascii="Times New Roman" w:eastAsia="Times New Roman" w:hAnsi="Times New Roman" w:cs="Times New Roman"/>
+          <w:sz w:val="24"/>
+          <w:szCs w:val="24"/>
+          <w:lang w:val="en-US"/>
+        </w:rPr>
+        <w:t>bo</w:t>
+      </w:r>
+      <w:proofErr w:type="spellEnd"/>
+      <w:r>
+        <w:rPr>
+          <w:rFonts w:ascii="Times New Roman" w:eastAsia="Times New Roman" w:hAnsi="Times New Roman" w:cs="Times New Roman"/>
+          <w:sz w:val="24"/>
+          <w:szCs w:val="24"/>
+          <w:lang w:val="en-US"/>
+        </w:rPr>
+        <w:t xml:space="preserve"> Odar', born:1978})</w:t>
+      </w:r>
+    </w:p>
+    <w:p>
+      <w:pPr>
+        <w:tabs>
+          <w:tab w:val="left" w:pos="517"/>
+        </w:tabs>
+        <w:jc w:val="both"/>
+        <w:rPr>
+          <w:rFonts w:ascii="Times New Roman" w:eastAsia="Times New Roman" w:hAnsi="Times New Roman" w:cs="Times New Roman"/>
+          <w:sz w:val="24"/>
+          <w:szCs w:val="24"/>
+          <w:lang w:val="en-US"/>
+        </w:rPr>
+      </w:pPr>
+    </w:p>
+    <w:p>
+      <w:pPr>
+        <w:tabs>
+          <w:tab w:val="left" w:pos="517"/>
+        </w:tabs>
+        <w:jc w:val="both"/>
+        <w:rPr>
+          <w:rFonts w:ascii="Times New Roman" w:eastAsia="Times New Roman" w:hAnsi="Times New Roman" w:cs="Times New Roman"/>
+          <w:sz w:val="24"/>
+          <w:szCs w:val="24"/>
+          <w:lang w:val="en-US"/>
+        </w:rPr>
+      </w:pPr>
+    </w:p>
+    <w:p>
+      <w:pPr>
+        <w:tabs>
+          <w:tab w:val="left" w:pos="517"/>
+        </w:tabs>
+        <w:jc w:val="both"/>
+        <w:rPr>
+          <w:rFonts w:ascii="Times New Roman" w:eastAsia="Times New Roman" w:hAnsi="Times New Roman" w:cs="Times New Roman"/>
+          <w:sz w:val="24"/>
+          <w:szCs w:val="24"/>
+          <w:lang w:val="es-GT"/>
+        </w:rPr>
+      </w:pPr>
+      <w:r>
+        <w:rPr>
+          <w:rFonts w:ascii="Times New Roman" w:eastAsia="Times New Roman" w:hAnsi="Times New Roman" w:cs="Times New Roman"/>
+          <w:sz w:val="24"/>
+          <w:szCs w:val="24"/>
+          <w:lang w:val="es-GT"/>
+        </w:rPr>
+        <w:t>Creación de los nodos d</w:t>
+      </w:r>
+      <w:r>
+        <w:rPr>
+          <w:rFonts w:ascii="Times New Roman" w:eastAsia="Times New Roman" w:hAnsi="Times New Roman" w:cs="Times New Roman"/>
+          <w:sz w:val="24"/>
+          <w:szCs w:val="24"/>
+          <w:lang w:val="es-GT"/>
+        </w:rPr>
+        <w:t>e las series y sus conexiones con los</w:t>
+      </w:r>
+      <w:r>
+        <w:rPr>
+          <w:rFonts w:ascii="Times New Roman" w:eastAsia="Times New Roman" w:hAnsi="Times New Roman" w:cs="Times New Roman"/>
+          <w:sz w:val="24"/>
+          <w:szCs w:val="24"/>
+          <w:lang w:val="es-GT"/>
+        </w:rPr>
+        <w:t xml:space="preserve"> otros</w:t>
+      </w:r>
+      <w:r>
+        <w:rPr>
+          <w:rFonts w:ascii="Times New Roman" w:eastAsia="Times New Roman" w:hAnsi="Times New Roman" w:cs="Times New Roman"/>
+          <w:sz w:val="24"/>
+          <w:szCs w:val="24"/>
+          <w:lang w:val="es-GT"/>
+        </w:rPr>
+        <w:t xml:space="preserve"> nodos</w:t>
+      </w:r>
+    </w:p>
+    <w:p>
+      <w:pPr>
+        <w:tabs>
+          <w:tab w:val="left" w:pos="517"/>
+        </w:tabs>
+        <w:jc w:val="both"/>
+        <w:rPr>
+          <w:rFonts w:ascii="Times New Roman" w:eastAsia="Times New Roman" w:hAnsi="Times New Roman" w:cs="Times New Roman"/>
+          <w:sz w:val="24"/>
+          <w:szCs w:val="24"/>
+          <w:lang w:val="es-GT"/>
+        </w:rPr>
+      </w:pPr>
+    </w:p>
+    <w:p>
+      <w:pPr>
+        <w:tabs>
+          <w:tab w:val="left" w:pos="517"/>
+        </w:tabs>
+        <w:jc w:val="both"/>
+        <w:rPr>
+          <w:rFonts w:ascii="Times New Roman" w:eastAsia="Times New Roman" w:hAnsi="Times New Roman" w:cs="Times New Roman"/>
+          <w:sz w:val="24"/>
+          <w:szCs w:val="24"/>
+          <w:lang w:val="es-GT"/>
+        </w:rPr>
+      </w:pPr>
+    </w:p>
+    <w:p>
+      <w:pPr>
+        <w:tabs>
+          <w:tab w:val="left" w:pos="517"/>
+        </w:tabs>
+        <w:jc w:val="both"/>
+        <w:rPr>
+          <w:rFonts w:ascii="Times New Roman" w:eastAsia="Times New Roman" w:hAnsi="Times New Roman" w:cs="Times New Roman"/>
+          <w:sz w:val="24"/>
+          <w:szCs w:val="24"/>
+          <w:lang w:val="en-US"/>
+        </w:rPr>
+      </w:pPr>
+      <w:r>
+        <w:rPr>
+          <w:rFonts w:ascii="Times New Roman" w:eastAsia="Times New Roman" w:hAnsi="Times New Roman" w:cs="Times New Roman"/>
+          <w:sz w:val="24"/>
+          <w:szCs w:val="24"/>
+          <w:lang w:val="en-US"/>
+        </w:rPr>
+        <w:t>CREATE (</w:t>
+      </w:r>
+      <w:proofErr w:type="spellStart"/>
+      <w:proofErr w:type="gramStart"/>
+      <w:r>
+        <w:rPr>
+          <w:rFonts w:ascii="Times New Roman" w:eastAsia="Times New Roman" w:hAnsi="Times New Roman" w:cs="Times New Roman"/>
+          <w:sz w:val="24"/>
+          <w:szCs w:val="24"/>
+          <w:lang w:val="en-US"/>
+        </w:rPr>
+        <w:t>StrangerThings:Series</w:t>
+      </w:r>
+      <w:proofErr w:type="spellEnd"/>
+      <w:proofErr w:type="gramEnd"/>
+      <w:r>
+        <w:rPr>
+          <w:rFonts w:ascii="Times New Roman" w:eastAsia="Times New Roman" w:hAnsi="Times New Roman" w:cs="Times New Roman"/>
+          <w:sz w:val="24"/>
+          <w:szCs w:val="24"/>
+          <w:lang w:val="en-US"/>
+        </w:rPr>
+        <w:t xml:space="preserve"> {</w:t>
+      </w:r>
+      <w:proofErr w:type="spellStart"/>
+      <w:r>
+        <w:rPr>
+          <w:rFonts w:ascii="Times New Roman" w:eastAsia="Times New Roman" w:hAnsi="Times New Roman" w:cs="Times New Roman"/>
+          <w:sz w:val="24"/>
+          <w:szCs w:val="24"/>
+          <w:lang w:val="en-US"/>
+        </w:rPr>
+        <w:t>title:'Stranger</w:t>
+      </w:r>
+      <w:proofErr w:type="spellEnd"/>
+      <w:r>
+        <w:rPr>
+          <w:rFonts w:ascii="Times New Roman" w:eastAsia="Times New Roman" w:hAnsi="Times New Roman" w:cs="Times New Roman"/>
+          <w:sz w:val="24"/>
+          <w:szCs w:val="24"/>
+          <w:lang w:val="en-US"/>
+        </w:rPr>
+        <w:t xml:space="preserve"> Things', released:2016, </w:t>
+      </w:r>
+      <w:proofErr w:type="spellStart"/>
+      <w:r>
+        <w:rPr>
+          <w:rFonts w:ascii="Times New Roman" w:eastAsia="Times New Roman" w:hAnsi="Times New Roman" w:cs="Times New Roman"/>
+          <w:sz w:val="24"/>
+          <w:szCs w:val="24"/>
+          <w:lang w:val="en-US"/>
+        </w:rPr>
+        <w:t>tagline:'Upside</w:t>
+      </w:r>
+      <w:proofErr w:type="spellEnd"/>
+      <w:r>
+        <w:rPr>
+          <w:rFonts w:ascii="Times New Roman" w:eastAsia="Times New Roman" w:hAnsi="Times New Roman" w:cs="Times New Roman"/>
+          <w:sz w:val="24"/>
+          <w:szCs w:val="24"/>
+          <w:lang w:val="en-US"/>
+        </w:rPr>
+        <w:t xml:space="preserve"> Down'})</w:t>
+      </w:r>
+    </w:p>
+    <w:p>
+      <w:pPr>
+        <w:tabs>
+          <w:tab w:val="left" w:pos="517"/>
+        </w:tabs>
+        <w:jc w:val="both"/>
+        <w:rPr>
+          <w:rFonts w:ascii="Times New Roman" w:eastAsia="Times New Roman" w:hAnsi="Times New Roman" w:cs="Times New Roman"/>
+          <w:sz w:val="24"/>
+          <w:szCs w:val="24"/>
+          <w:lang w:val="en-US"/>
+        </w:rPr>
+      </w:pPr>
+      <w:r>
+        <w:rPr>
+          <w:rFonts w:ascii="Times New Roman" w:eastAsia="Times New Roman" w:hAnsi="Times New Roman" w:cs="Times New Roman"/>
+          <w:sz w:val="24"/>
+          <w:szCs w:val="24"/>
+          <w:lang w:val="en-US"/>
+        </w:rPr>
+        <w:t>CREATE (</w:t>
+      </w:r>
+      <w:proofErr w:type="spellStart"/>
+      <w:r>
+        <w:rPr>
+          <w:rFonts w:ascii="Times New Roman" w:eastAsia="Times New Roman" w:hAnsi="Times New Roman" w:cs="Times New Roman"/>
+          <w:sz w:val="24"/>
+          <w:szCs w:val="24"/>
+          <w:lang w:val="en-US"/>
+        </w:rPr>
+        <w:t>StrangerThings</w:t>
+      </w:r>
+      <w:proofErr w:type="spellEnd"/>
+      <w:r>
+        <w:rPr>
+          <w:rFonts w:ascii="Times New Roman" w:eastAsia="Times New Roman" w:hAnsi="Times New Roman" w:cs="Times New Roman"/>
+          <w:sz w:val="24"/>
+          <w:szCs w:val="24"/>
+          <w:lang w:val="en-US"/>
+        </w:rPr>
+        <w:t>)-</w:t>
+      </w:r>
+      <w:proofErr w:type="gramStart"/>
+      <w:r>
+        <w:rPr>
+          <w:rFonts w:ascii="Times New Roman" w:eastAsia="Times New Roman" w:hAnsi="Times New Roman" w:cs="Times New Roman"/>
+          <w:sz w:val="24"/>
+          <w:szCs w:val="24"/>
+          <w:lang w:val="en-US"/>
+        </w:rPr>
+        <w:t>[:PERTENECE</w:t>
+      </w:r>
+      <w:proofErr w:type="gramEnd"/>
+      <w:r>
+        <w:rPr>
+          <w:rFonts w:ascii="Times New Roman" w:eastAsia="Times New Roman" w:hAnsi="Times New Roman" w:cs="Times New Roman"/>
+          <w:sz w:val="24"/>
+          <w:szCs w:val="24"/>
+          <w:lang w:val="en-US"/>
+        </w:rPr>
+        <w:t>_A]-&gt;(Drama)</w:t>
+      </w:r>
+    </w:p>
+    <w:p>
+      <w:pPr>
+        <w:tabs>
+          <w:tab w:val="left" w:pos="517"/>
+        </w:tabs>
+        <w:jc w:val="both"/>
+        <w:rPr>
+          <w:rFonts w:ascii="Times New Roman" w:eastAsia="Times New Roman" w:hAnsi="Times New Roman" w:cs="Times New Roman"/>
+          <w:sz w:val="24"/>
+          <w:szCs w:val="24"/>
+          <w:lang w:val="en-US"/>
+        </w:rPr>
+      </w:pPr>
+      <w:r>
+        <w:rPr>
+          <w:rFonts w:ascii="Times New Roman" w:eastAsia="Times New Roman" w:hAnsi="Times New Roman" w:cs="Times New Roman"/>
+          <w:sz w:val="24"/>
+          <w:szCs w:val="24"/>
+          <w:lang w:val="en-US"/>
+        </w:rPr>
+        <w:t>CREATE (</w:t>
+      </w:r>
+      <w:proofErr w:type="spellStart"/>
+      <w:r>
+        <w:rPr>
+          <w:rFonts w:ascii="Times New Roman" w:eastAsia="Times New Roman" w:hAnsi="Times New Roman" w:cs="Times New Roman"/>
+          <w:sz w:val="24"/>
+          <w:szCs w:val="24"/>
+          <w:lang w:val="en-US"/>
+        </w:rPr>
+        <w:t>StrangerThings</w:t>
+      </w:r>
+      <w:proofErr w:type="spellEnd"/>
+      <w:r>
+        <w:rPr>
+          <w:rFonts w:ascii="Times New Roman" w:eastAsia="Times New Roman" w:hAnsi="Times New Roman" w:cs="Times New Roman"/>
+          <w:sz w:val="24"/>
+          <w:szCs w:val="24"/>
+          <w:lang w:val="en-US"/>
+        </w:rPr>
+        <w:t>)</w:t>
+      </w:r>
+      <w:proofErr w:type="gramStart"/>
+      <w:r>
+        <w:rPr>
+          <w:rFonts w:ascii="Times New Roman" w:eastAsia="Times New Roman" w:hAnsi="Times New Roman" w:cs="Times New Roman"/>
+          <w:sz w:val="24"/>
+          <w:szCs w:val="24"/>
+          <w:lang w:val="en-US"/>
+        </w:rPr>
+        <w:t>-[</w:t>
+      </w:r>
+      <w:proofErr w:type="gramEnd"/>
+      <w:r>
+        <w:rPr>
+          <w:rFonts w:ascii="Times New Roman" w:eastAsia="Times New Roman" w:hAnsi="Times New Roman" w:cs="Times New Roman"/>
+          <w:sz w:val="24"/>
+          <w:szCs w:val="24"/>
+          <w:lang w:val="en-US"/>
+        </w:rPr>
+        <w:t>:ACTED_IN {roles:['Eleven']}]-&gt;(Millie),</w:t>
+      </w:r>
+    </w:p>
+    <w:p>
+      <w:pPr>
+        <w:tabs>
+          <w:tab w:val="left" w:pos="517"/>
+        </w:tabs>
+        <w:jc w:val="both"/>
+        <w:rPr>
+          <w:rFonts w:ascii="Times New Roman" w:eastAsia="Times New Roman" w:hAnsi="Times New Roman" w:cs="Times New Roman"/>
+          <w:sz w:val="24"/>
+          <w:szCs w:val="24"/>
+          <w:lang w:val="en-US"/>
+        </w:rPr>
+      </w:pPr>
+      <w:r>
+        <w:rPr>
+          <w:rFonts w:ascii="Times New Roman" w:eastAsia="Times New Roman" w:hAnsi="Times New Roman" w:cs="Times New Roman"/>
+          <w:sz w:val="24"/>
+          <w:szCs w:val="24"/>
+          <w:lang w:val="en-US"/>
+        </w:rPr>
+        <w:t xml:space="preserve">       (</w:t>
+      </w:r>
+      <w:proofErr w:type="spellStart"/>
+      <w:r>
+        <w:rPr>
+          <w:rFonts w:ascii="Times New Roman" w:eastAsia="Times New Roman" w:hAnsi="Times New Roman" w:cs="Times New Roman"/>
+          <w:sz w:val="24"/>
+          <w:szCs w:val="24"/>
+          <w:lang w:val="en-US"/>
+        </w:rPr>
+        <w:t>StrangerThings</w:t>
+      </w:r>
+      <w:proofErr w:type="spellEnd"/>
+      <w:r>
+        <w:rPr>
+          <w:rFonts w:ascii="Times New Roman" w:eastAsia="Times New Roman" w:hAnsi="Times New Roman" w:cs="Times New Roman"/>
+          <w:sz w:val="24"/>
+          <w:szCs w:val="24"/>
+          <w:lang w:val="en-US"/>
+        </w:rPr>
+        <w:t>)</w:t>
+      </w:r>
+      <w:proofErr w:type="gramStart"/>
+      <w:r>
+        <w:rPr>
+          <w:rFonts w:ascii="Times New Roman" w:eastAsia="Times New Roman" w:hAnsi="Times New Roman" w:cs="Times New Roman"/>
+          <w:sz w:val="24"/>
+          <w:szCs w:val="24"/>
+          <w:lang w:val="en-US"/>
+        </w:rPr>
+        <w:t>-[</w:t>
+      </w:r>
+      <w:proofErr w:type="gramEnd"/>
+      <w:r>
+        <w:rPr>
+          <w:rFonts w:ascii="Times New Roman" w:eastAsia="Times New Roman" w:hAnsi="Times New Roman" w:cs="Times New Roman"/>
+          <w:sz w:val="24"/>
+          <w:szCs w:val="24"/>
+          <w:lang w:val="en-US"/>
+        </w:rPr>
+        <w:t>:ACTED_IN {roles:['Mike']}]-&gt;(Finn),</w:t>
+      </w:r>
+    </w:p>
+    <w:p>
+      <w:pPr>
+        <w:tabs>
+          <w:tab w:val="left" w:pos="517"/>
+        </w:tabs>
+        <w:jc w:val="both"/>
+        <w:rPr>
+          <w:rFonts w:ascii="Times New Roman" w:eastAsia="Times New Roman" w:hAnsi="Times New Roman" w:cs="Times New Roman"/>
+          <w:sz w:val="24"/>
+          <w:szCs w:val="24"/>
+          <w:lang w:val="en-US"/>
+        </w:rPr>
+      </w:pPr>
+      <w:r>
+        <w:rPr>
+          <w:rFonts w:ascii="Times New Roman" w:eastAsia="Times New Roman" w:hAnsi="Times New Roman" w:cs="Times New Roman"/>
+          <w:sz w:val="24"/>
+          <w:szCs w:val="24"/>
+          <w:lang w:val="en-US"/>
+        </w:rPr>
+        <w:t xml:space="preserve">       (</w:t>
+      </w:r>
+      <w:proofErr w:type="spellStart"/>
+      <w:r>
+        <w:rPr>
+          <w:rFonts w:ascii="Times New Roman" w:eastAsia="Times New Roman" w:hAnsi="Times New Roman" w:cs="Times New Roman"/>
+          <w:sz w:val="24"/>
+          <w:szCs w:val="24"/>
+          <w:lang w:val="en-US"/>
+        </w:rPr>
+        <w:t>StrangerThings</w:t>
+      </w:r>
+      <w:proofErr w:type="spellEnd"/>
+      <w:r>
+        <w:rPr>
+          <w:rFonts w:ascii="Times New Roman" w:eastAsia="Times New Roman" w:hAnsi="Times New Roman" w:cs="Times New Roman"/>
+          <w:sz w:val="24"/>
+          <w:szCs w:val="24"/>
+          <w:lang w:val="en-US"/>
+        </w:rPr>
+        <w:t>)</w:t>
+      </w:r>
+      <w:proofErr w:type="gramStart"/>
+      <w:r>
+        <w:rPr>
+          <w:rFonts w:ascii="Times New Roman" w:eastAsia="Times New Roman" w:hAnsi="Times New Roman" w:cs="Times New Roman"/>
+          <w:sz w:val="24"/>
+          <w:szCs w:val="24"/>
+          <w:lang w:val="en-US"/>
+        </w:rPr>
+        <w:t>-[</w:t>
+      </w:r>
+      <w:proofErr w:type="gramEnd"/>
+      <w:r>
+        <w:rPr>
+          <w:rFonts w:ascii="Times New Roman" w:eastAsia="Times New Roman" w:hAnsi="Times New Roman" w:cs="Times New Roman"/>
+          <w:sz w:val="24"/>
+          <w:szCs w:val="24"/>
+          <w:lang w:val="en-US"/>
+        </w:rPr>
+        <w:t>:ACTED_IN {roles:['Hopper']}]-&gt;(David),</w:t>
+      </w:r>
+    </w:p>
+    <w:p>
+      <w:pPr>
+        <w:tabs>
+          <w:tab w:val="left" w:pos="517"/>
+        </w:tabs>
+        <w:jc w:val="both"/>
+        <w:rPr>
+          <w:rFonts w:ascii="Times New Roman" w:eastAsia="Times New Roman" w:hAnsi="Times New Roman" w:cs="Times New Roman"/>
+          <w:sz w:val="24"/>
+          <w:szCs w:val="24"/>
+          <w:lang w:val="en-US"/>
+        </w:rPr>
+      </w:pPr>
+      <w:r>
+        <w:rPr>
+          <w:rFonts w:ascii="Times New Roman" w:eastAsia="Times New Roman" w:hAnsi="Times New Roman" w:cs="Times New Roman"/>
+          <w:sz w:val="24"/>
+          <w:szCs w:val="24"/>
+          <w:lang w:val="en-US"/>
+        </w:rPr>
+        <w:t xml:space="preserve">       (</w:t>
+      </w:r>
+      <w:proofErr w:type="spellStart"/>
+      <w:r>
+        <w:rPr>
+          <w:rFonts w:ascii="Times New Roman" w:eastAsia="Times New Roman" w:hAnsi="Times New Roman" w:cs="Times New Roman"/>
+          <w:sz w:val="24"/>
+          <w:szCs w:val="24"/>
+          <w:lang w:val="en-US"/>
+        </w:rPr>
+        <w:t>StrangerThings</w:t>
+      </w:r>
+      <w:proofErr w:type="spellEnd"/>
+      <w:r>
+        <w:rPr>
+          <w:rFonts w:ascii="Times New Roman" w:eastAsia="Times New Roman" w:hAnsi="Times New Roman" w:cs="Times New Roman"/>
+          <w:sz w:val="24"/>
+          <w:szCs w:val="24"/>
+          <w:lang w:val="en-US"/>
+        </w:rPr>
+        <w:t>)</w:t>
+      </w:r>
+      <w:proofErr w:type="gramStart"/>
+      <w:r>
+        <w:rPr>
+          <w:rFonts w:ascii="Times New Roman" w:eastAsia="Times New Roman" w:hAnsi="Times New Roman" w:cs="Times New Roman"/>
+          <w:sz w:val="24"/>
+          <w:szCs w:val="24"/>
+          <w:lang w:val="en-US"/>
+        </w:rPr>
+        <w:t>-[</w:t>
+      </w:r>
+      <w:proofErr w:type="gramEnd"/>
+      <w:r>
+        <w:rPr>
+          <w:rFonts w:ascii="Times New Roman" w:eastAsia="Times New Roman" w:hAnsi="Times New Roman" w:cs="Times New Roman"/>
+          <w:sz w:val="24"/>
+          <w:szCs w:val="24"/>
+          <w:lang w:val="en-US"/>
+        </w:rPr>
+        <w:t>:ACTED_IN {roles:['Joyce']}]-&gt;(Winona),</w:t>
+      </w:r>
+    </w:p>
+    <w:p>
+      <w:pPr>
+        <w:tabs>
+          <w:tab w:val="left" w:pos="517"/>
+        </w:tabs>
+        <w:jc w:val="both"/>
+        <w:rPr>
+          <w:rFonts w:ascii="Times New Roman" w:eastAsia="Times New Roman" w:hAnsi="Times New Roman" w:cs="Times New Roman"/>
+          <w:sz w:val="24"/>
+          <w:szCs w:val="24"/>
+          <w:lang w:val="en-US"/>
+        </w:rPr>
+      </w:pPr>
+      <w:r>
+        <w:rPr>
+          <w:rFonts w:ascii="Times New Roman" w:eastAsia="Times New Roman" w:hAnsi="Times New Roman" w:cs="Times New Roman"/>
+          <w:sz w:val="24"/>
+          <w:szCs w:val="24"/>
+          <w:lang w:val="en-US"/>
+        </w:rPr>
+        <w:t xml:space="preserve">       (</w:t>
+      </w:r>
+      <w:proofErr w:type="spellStart"/>
+      <w:r>
+        <w:rPr>
+          <w:rFonts w:ascii="Times New Roman" w:eastAsia="Times New Roman" w:hAnsi="Times New Roman" w:cs="Times New Roman"/>
+          <w:sz w:val="24"/>
+          <w:szCs w:val="24"/>
+          <w:lang w:val="en-US"/>
+        </w:rPr>
+        <w:t>StrangerThings</w:t>
+      </w:r>
+      <w:proofErr w:type="spellEnd"/>
+      <w:r>
+        <w:rPr>
+          <w:rFonts w:ascii="Times New Roman" w:eastAsia="Times New Roman" w:hAnsi="Times New Roman" w:cs="Times New Roman"/>
+          <w:sz w:val="24"/>
+          <w:szCs w:val="24"/>
+          <w:lang w:val="en-US"/>
+        </w:rPr>
+        <w:t>)-</w:t>
+      </w:r>
+      <w:proofErr w:type="gramStart"/>
+      <w:r>
+        <w:rPr>
+          <w:rFonts w:ascii="Times New Roman" w:eastAsia="Times New Roman" w:hAnsi="Times New Roman" w:cs="Times New Roman"/>
+          <w:sz w:val="24"/>
+          <w:szCs w:val="24"/>
+          <w:lang w:val="en-US"/>
+        </w:rPr>
+        <w:t>[:DIRECTED</w:t>
+      </w:r>
+      <w:proofErr w:type="gramEnd"/>
+      <w:r>
+        <w:rPr>
+          <w:rFonts w:ascii="Times New Roman" w:eastAsia="Times New Roman" w:hAnsi="Times New Roman" w:cs="Times New Roman"/>
+          <w:sz w:val="24"/>
+          <w:szCs w:val="24"/>
+          <w:lang w:val="en-US"/>
+        </w:rPr>
+        <w:t>]-&gt;(</w:t>
+      </w:r>
+      <w:proofErr w:type="spellStart"/>
+      <w:r>
+        <w:rPr>
+          <w:rFonts w:ascii="Times New Roman" w:eastAsia="Times New Roman" w:hAnsi="Times New Roman" w:cs="Times New Roman"/>
+          <w:sz w:val="24"/>
+          <w:szCs w:val="24"/>
+          <w:lang w:val="en-US"/>
+        </w:rPr>
+        <w:t>DufferBros</w:t>
+      </w:r>
+      <w:proofErr w:type="spellEnd"/>
+      <w:r>
+        <w:rPr>
+          <w:rFonts w:ascii="Times New Roman" w:eastAsia="Times New Roman" w:hAnsi="Times New Roman" w:cs="Times New Roman"/>
+          <w:sz w:val="24"/>
+          <w:szCs w:val="24"/>
+          <w:lang w:val="en-US"/>
+        </w:rPr>
+        <w:t>),</w:t>
+      </w:r>
+    </w:p>
+    <w:p>
+      <w:pPr>
+        <w:tabs>
+          <w:tab w:val="left" w:pos="517"/>
+        </w:tabs>
+        <w:jc w:val="both"/>
+        <w:rPr>
+          <w:rFonts w:ascii="Times New Roman" w:eastAsia="Times New Roman" w:hAnsi="Times New Roman" w:cs="Times New Roman"/>
+          <w:sz w:val="24"/>
+          <w:szCs w:val="24"/>
+          <w:lang w:val="en-US"/>
+        </w:rPr>
+      </w:pPr>
+      <w:r>
+        <w:rPr>
+          <w:rFonts w:ascii="Times New Roman" w:eastAsia="Times New Roman" w:hAnsi="Times New Roman" w:cs="Times New Roman"/>
+          <w:sz w:val="24"/>
+          <w:szCs w:val="24"/>
+          <w:lang w:val="en-US"/>
+        </w:rPr>
+        <w:t xml:space="preserve">       (</w:t>
+      </w:r>
+      <w:proofErr w:type="spellStart"/>
+      <w:r>
+        <w:rPr>
+          <w:rFonts w:ascii="Times New Roman" w:eastAsia="Times New Roman" w:hAnsi="Times New Roman" w:cs="Times New Roman"/>
+          <w:sz w:val="24"/>
+          <w:szCs w:val="24"/>
+          <w:lang w:val="en-US"/>
+        </w:rPr>
+        <w:t>StrangerThings</w:t>
+      </w:r>
+      <w:proofErr w:type="spellEnd"/>
+      <w:r>
+        <w:rPr>
+          <w:rFonts w:ascii="Times New Roman" w:eastAsia="Times New Roman" w:hAnsi="Times New Roman" w:cs="Times New Roman"/>
+          <w:sz w:val="24"/>
+          <w:szCs w:val="24"/>
+          <w:lang w:val="en-US"/>
+        </w:rPr>
+        <w:t>)-</w:t>
+      </w:r>
+      <w:proofErr w:type="gramStart"/>
+      <w:r>
+        <w:rPr>
+          <w:rFonts w:ascii="Times New Roman" w:eastAsia="Times New Roman" w:hAnsi="Times New Roman" w:cs="Times New Roman"/>
+          <w:sz w:val="24"/>
+          <w:szCs w:val="24"/>
+          <w:lang w:val="en-US"/>
+        </w:rPr>
+        <w:t>[:DIRECTED</w:t>
+      </w:r>
+      <w:proofErr w:type="gramEnd"/>
+      <w:r>
+        <w:rPr>
+          <w:rFonts w:ascii="Times New Roman" w:eastAsia="Times New Roman" w:hAnsi="Times New Roman" w:cs="Times New Roman"/>
+          <w:sz w:val="24"/>
+          <w:szCs w:val="24"/>
+          <w:lang w:val="en-US"/>
+        </w:rPr>
+        <w:t>]-&gt;(</w:t>
+      </w:r>
+      <w:proofErr w:type="spellStart"/>
+      <w:r>
+        <w:rPr>
+          <w:rFonts w:ascii="Times New Roman" w:eastAsia="Times New Roman" w:hAnsi="Times New Roman" w:cs="Times New Roman"/>
+          <w:sz w:val="24"/>
+          <w:szCs w:val="24"/>
+          <w:lang w:val="en-US"/>
+        </w:rPr>
+        <w:t>ShawnLevy</w:t>
+      </w:r>
+      <w:proofErr w:type="spellEnd"/>
+      <w:r>
+        <w:rPr>
+          <w:rFonts w:ascii="Times New Roman" w:eastAsia="Times New Roman" w:hAnsi="Times New Roman" w:cs="Times New Roman"/>
+          <w:sz w:val="24"/>
+          <w:szCs w:val="24"/>
+          <w:lang w:val="en-US"/>
+        </w:rPr>
+        <w:t>)</w:t>
+      </w:r>
+    </w:p>
+    <w:p>
+      <w:pPr>
+        <w:tabs>
+          <w:tab w:val="left" w:pos="517"/>
+        </w:tabs>
+        <w:jc w:val="both"/>
+        <w:rPr>
+          <w:rFonts w:ascii="Times New Roman" w:eastAsia="Times New Roman" w:hAnsi="Times New Roman" w:cs="Times New Roman"/>
+          <w:sz w:val="24"/>
+          <w:szCs w:val="24"/>
+          <w:lang w:val="en-US"/>
+        </w:rPr>
+      </w:pPr>
+    </w:p>
+    <w:p>
+      <w:pPr>
+        <w:tabs>
+          <w:tab w:val="left" w:pos="517"/>
+        </w:tabs>
+        <w:jc w:val="both"/>
+        <w:rPr>
+          <w:rFonts w:ascii="Times New Roman" w:eastAsia="Times New Roman" w:hAnsi="Times New Roman" w:cs="Times New Roman"/>
+          <w:sz w:val="24"/>
+          <w:szCs w:val="24"/>
+          <w:lang w:val="en-US"/>
+        </w:rPr>
+      </w:pPr>
+    </w:p>
+    <w:p>
+      <w:pPr>
+        <w:tabs>
+          <w:tab w:val="left" w:pos="517"/>
+        </w:tabs>
+        <w:jc w:val="both"/>
+        <w:rPr>
+          <w:rFonts w:ascii="Times New Roman" w:eastAsia="Times New Roman" w:hAnsi="Times New Roman" w:cs="Times New Roman"/>
+          <w:sz w:val="24"/>
+          <w:szCs w:val="24"/>
+          <w:lang w:val="en-US"/>
+        </w:rPr>
+      </w:pPr>
+      <w:r>
+        <w:rPr>
+          <w:rFonts w:ascii="Times New Roman" w:eastAsia="Times New Roman" w:hAnsi="Times New Roman" w:cs="Times New Roman"/>
+          <w:sz w:val="24"/>
+          <w:szCs w:val="24"/>
+          <w:lang w:val="en-US"/>
+        </w:rPr>
+        <w:t>CREATE (</w:t>
+      </w:r>
+      <w:proofErr w:type="spellStart"/>
+      <w:proofErr w:type="gramStart"/>
+      <w:r>
+        <w:rPr>
+          <w:rFonts w:ascii="Times New Roman" w:eastAsia="Times New Roman" w:hAnsi="Times New Roman" w:cs="Times New Roman"/>
+          <w:sz w:val="24"/>
+          <w:szCs w:val="24"/>
+          <w:lang w:val="en-US"/>
+        </w:rPr>
+        <w:t>BlackMirror:Series</w:t>
+      </w:r>
+      <w:proofErr w:type="spellEnd"/>
+      <w:proofErr w:type="gramEnd"/>
+      <w:r>
+        <w:rPr>
+          <w:rFonts w:ascii="Times New Roman" w:eastAsia="Times New Roman" w:hAnsi="Times New Roman" w:cs="Times New Roman"/>
+          <w:sz w:val="24"/>
+          <w:szCs w:val="24"/>
+          <w:lang w:val="en-US"/>
+        </w:rPr>
+        <w:t xml:space="preserve"> {</w:t>
+      </w:r>
+      <w:proofErr w:type="spellStart"/>
+      <w:r>
+        <w:rPr>
+          <w:rFonts w:ascii="Times New Roman" w:eastAsia="Times New Roman" w:hAnsi="Times New Roman" w:cs="Times New Roman"/>
+          <w:sz w:val="24"/>
+          <w:szCs w:val="24"/>
+          <w:lang w:val="en-US"/>
+        </w:rPr>
+        <w:t>title:'Black</w:t>
+      </w:r>
+      <w:proofErr w:type="spellEnd"/>
+      <w:r>
+        <w:rPr>
+          <w:rFonts w:ascii="Times New Roman" w:eastAsia="Times New Roman" w:hAnsi="Times New Roman" w:cs="Times New Roman"/>
+          <w:sz w:val="24"/>
+          <w:szCs w:val="24"/>
+          <w:lang w:val="en-US"/>
+        </w:rPr>
+        <w:t xml:space="preserve"> Mirror', released:2011, </w:t>
+      </w:r>
+      <w:proofErr w:type="spellStart"/>
+      <w:r>
+        <w:rPr>
+          <w:rFonts w:ascii="Times New Roman" w:eastAsia="Times New Roman" w:hAnsi="Times New Roman" w:cs="Times New Roman"/>
+          <w:sz w:val="24"/>
+          <w:szCs w:val="24"/>
+          <w:lang w:val="en-US"/>
+        </w:rPr>
+        <w:t>tagline:'Technology</w:t>
+      </w:r>
+      <w:proofErr w:type="spellEnd"/>
+      <w:r>
+        <w:rPr>
+          <w:rFonts w:ascii="Times New Roman" w:eastAsia="Times New Roman" w:hAnsi="Times New Roman" w:cs="Times New Roman"/>
+          <w:sz w:val="24"/>
+          <w:szCs w:val="24"/>
+          <w:lang w:val="en-US"/>
+        </w:rPr>
+        <w:t xml:space="preserve"> Nightmare'})</w:t>
+      </w:r>
+    </w:p>
+    <w:p>
+      <w:pPr>
+        <w:tabs>
+          <w:tab w:val="left" w:pos="517"/>
+        </w:tabs>
+        <w:jc w:val="both"/>
+        <w:rPr>
+          <w:rFonts w:ascii="Times New Roman" w:eastAsia="Times New Roman" w:hAnsi="Times New Roman" w:cs="Times New Roman"/>
+          <w:sz w:val="24"/>
+          <w:szCs w:val="24"/>
+          <w:lang w:val="en-US"/>
+        </w:rPr>
+      </w:pPr>
+      <w:r>
+        <w:rPr>
+          <w:rFonts w:ascii="Times New Roman" w:eastAsia="Times New Roman" w:hAnsi="Times New Roman" w:cs="Times New Roman"/>
+          <w:sz w:val="24"/>
+          <w:szCs w:val="24"/>
+          <w:lang w:val="en-US"/>
+        </w:rPr>
+        <w:t>CREATE (</w:t>
+      </w:r>
+      <w:proofErr w:type="spellStart"/>
+      <w:r>
+        <w:rPr>
+          <w:rFonts w:ascii="Times New Roman" w:eastAsia="Times New Roman" w:hAnsi="Times New Roman" w:cs="Times New Roman"/>
+          <w:sz w:val="24"/>
+          <w:szCs w:val="24"/>
+          <w:lang w:val="en-US"/>
+        </w:rPr>
+        <w:t>BlackMirror</w:t>
+      </w:r>
+      <w:proofErr w:type="spellEnd"/>
+      <w:r>
+        <w:rPr>
+          <w:rFonts w:ascii="Times New Roman" w:eastAsia="Times New Roman" w:hAnsi="Times New Roman" w:cs="Times New Roman"/>
+          <w:sz w:val="24"/>
+          <w:szCs w:val="24"/>
+          <w:lang w:val="en-US"/>
+        </w:rPr>
+        <w:t>)-</w:t>
+      </w:r>
+      <w:proofErr w:type="gramStart"/>
+      <w:r>
+        <w:rPr>
+          <w:rFonts w:ascii="Times New Roman" w:eastAsia="Times New Roman" w:hAnsi="Times New Roman" w:cs="Times New Roman"/>
+          <w:sz w:val="24"/>
+          <w:szCs w:val="24"/>
+          <w:lang w:val="en-US"/>
+        </w:rPr>
+        <w:t>[:PERTENECE</w:t>
+      </w:r>
+      <w:proofErr w:type="gramEnd"/>
+      <w:r>
+        <w:rPr>
+          <w:rFonts w:ascii="Times New Roman" w:eastAsia="Times New Roman" w:hAnsi="Times New Roman" w:cs="Times New Roman"/>
+          <w:sz w:val="24"/>
+          <w:szCs w:val="24"/>
+          <w:lang w:val="en-US"/>
+        </w:rPr>
+        <w:t>_A]-&gt;(</w:t>
+      </w:r>
+      <w:proofErr w:type="spellStart"/>
+      <w:r>
+        <w:rPr>
+          <w:rFonts w:ascii="Times New Roman" w:eastAsia="Times New Roman" w:hAnsi="Times New Roman" w:cs="Times New Roman"/>
+          <w:sz w:val="24"/>
+          <w:szCs w:val="24"/>
+          <w:lang w:val="en-US"/>
+        </w:rPr>
+        <w:t>Misterio</w:t>
+      </w:r>
+      <w:proofErr w:type="spellEnd"/>
+      <w:r>
+        <w:rPr>
+          <w:rFonts w:ascii="Times New Roman" w:eastAsia="Times New Roman" w:hAnsi="Times New Roman" w:cs="Times New Roman"/>
+          <w:sz w:val="24"/>
+          <w:szCs w:val="24"/>
+          <w:lang w:val="en-US"/>
+        </w:rPr>
+        <w:t>)</w:t>
+      </w:r>
+    </w:p>
+    <w:p>
+      <w:pPr>
+        <w:tabs>
+          <w:tab w:val="left" w:pos="517"/>
+        </w:tabs>
+        <w:jc w:val="both"/>
+        <w:rPr>
+          <w:rFonts w:ascii="Times New Roman" w:eastAsia="Times New Roman" w:hAnsi="Times New Roman" w:cs="Times New Roman"/>
+          <w:sz w:val="24"/>
+          <w:szCs w:val="24"/>
+          <w:lang w:val="en-US"/>
+        </w:rPr>
+      </w:pPr>
+      <w:r>
+        <w:rPr>
+          <w:rFonts w:ascii="Times New Roman" w:eastAsia="Times New Roman" w:hAnsi="Times New Roman" w:cs="Times New Roman"/>
+          <w:sz w:val="24"/>
+          <w:szCs w:val="24"/>
+          <w:lang w:val="en-US"/>
+        </w:rPr>
+        <w:t>CREATE (</w:t>
+      </w:r>
+      <w:proofErr w:type="spellStart"/>
+      <w:r>
+        <w:rPr>
+          <w:rFonts w:ascii="Times New Roman" w:eastAsia="Times New Roman" w:hAnsi="Times New Roman" w:cs="Times New Roman"/>
+          <w:sz w:val="24"/>
+          <w:szCs w:val="24"/>
+          <w:lang w:val="en-US"/>
+        </w:rPr>
+        <w:t>BlackMirror</w:t>
+      </w:r>
+      <w:proofErr w:type="spellEnd"/>
+      <w:r>
+        <w:rPr>
+          <w:rFonts w:ascii="Times New Roman" w:eastAsia="Times New Roman" w:hAnsi="Times New Roman" w:cs="Times New Roman"/>
+          <w:sz w:val="24"/>
+          <w:szCs w:val="24"/>
+          <w:lang w:val="en-US"/>
+        </w:rPr>
+        <w:t>)-</w:t>
+      </w:r>
+      <w:proofErr w:type="gramStart"/>
+      <w:r>
+        <w:rPr>
+          <w:rFonts w:ascii="Times New Roman" w:eastAsia="Times New Roman" w:hAnsi="Times New Roman" w:cs="Times New Roman"/>
+          <w:sz w:val="24"/>
+          <w:szCs w:val="24"/>
+          <w:lang w:val="en-US"/>
+        </w:rPr>
+        <w:t>[:CREATED</w:t>
+      </w:r>
+      <w:proofErr w:type="gramEnd"/>
+      <w:r>
+        <w:rPr>
+          <w:rFonts w:ascii="Times New Roman" w:eastAsia="Times New Roman" w:hAnsi="Times New Roman" w:cs="Times New Roman"/>
+          <w:sz w:val="24"/>
+          <w:szCs w:val="24"/>
+          <w:lang w:val="en-US"/>
+        </w:rPr>
+        <w:t>_BY]-&gt;(Charlie)</w:t>
+      </w:r>
+    </w:p>
+    <w:p>
+      <w:pPr>
+        <w:tabs>
+          <w:tab w:val="left" w:pos="517"/>
+        </w:tabs>
+        <w:jc w:val="both"/>
+        <w:rPr>
+          <w:rFonts w:ascii="Times New Roman" w:eastAsia="Times New Roman" w:hAnsi="Times New Roman" w:cs="Times New Roman"/>
+          <w:sz w:val="24"/>
+          <w:szCs w:val="24"/>
+          <w:lang w:val="en-US"/>
+        </w:rPr>
+      </w:pPr>
+    </w:p>
+    <w:p>
+      <w:pPr>
+        <w:tabs>
+          <w:tab w:val="left" w:pos="517"/>
+        </w:tabs>
+        <w:jc w:val="both"/>
+        <w:rPr>
+          <w:rFonts w:ascii="Times New Roman" w:eastAsia="Times New Roman" w:hAnsi="Times New Roman" w:cs="Times New Roman"/>
+          <w:sz w:val="24"/>
+          <w:szCs w:val="24"/>
+          <w:lang w:val="en-US"/>
+        </w:rPr>
+      </w:pPr>
+    </w:p>
+    <w:p>
+      <w:pPr>
+        <w:tabs>
+          <w:tab w:val="left" w:pos="517"/>
+        </w:tabs>
+        <w:jc w:val="both"/>
+        <w:rPr>
+          <w:rFonts w:ascii="Times New Roman" w:eastAsia="Times New Roman" w:hAnsi="Times New Roman" w:cs="Times New Roman"/>
+          <w:sz w:val="24"/>
+          <w:szCs w:val="24"/>
+          <w:lang w:val="en-US"/>
+        </w:rPr>
+      </w:pPr>
+    </w:p>
+    <w:p>
+      <w:pPr>
+        <w:tabs>
+          <w:tab w:val="left" w:pos="517"/>
+        </w:tabs>
+        <w:jc w:val="both"/>
+        <w:rPr>
+          <w:rFonts w:ascii="Times New Roman" w:eastAsia="Times New Roman" w:hAnsi="Times New Roman" w:cs="Times New Roman"/>
+          <w:sz w:val="24"/>
+          <w:szCs w:val="24"/>
+          <w:lang w:val="en-US"/>
+        </w:rPr>
+      </w:pPr>
+    </w:p>
+    <w:p>
+      <w:pPr>
+        <w:tabs>
+          <w:tab w:val="left" w:pos="517"/>
+        </w:tabs>
+        <w:jc w:val="both"/>
+        <w:rPr>
+          <w:rFonts w:ascii="Times New Roman" w:eastAsia="Times New Roman" w:hAnsi="Times New Roman" w:cs="Times New Roman"/>
+          <w:sz w:val="24"/>
+          <w:szCs w:val="24"/>
+          <w:lang w:val="en-US"/>
+        </w:rPr>
+      </w:pPr>
+      <w:r>
+        <w:rPr>
+          <w:rFonts w:ascii="Times New Roman" w:eastAsia="Times New Roman" w:hAnsi="Times New Roman" w:cs="Times New Roman"/>
+          <w:sz w:val="24"/>
+          <w:szCs w:val="24"/>
+          <w:lang w:val="en-US"/>
         </w:rPr>
         <w:lastRenderedPageBreak/>
+        <w:t>CREATE (</w:t>
+      </w:r>
+      <w:proofErr w:type="spellStart"/>
+      <w:proofErr w:type="gramStart"/>
+      <w:r>
+        <w:rPr>
+          <w:rFonts w:ascii="Times New Roman" w:eastAsia="Times New Roman" w:hAnsi="Times New Roman" w:cs="Times New Roman"/>
+          <w:sz w:val="24"/>
+          <w:szCs w:val="24"/>
+          <w:lang w:val="en-US"/>
+        </w:rPr>
+        <w:t>TheCrown:Series</w:t>
+      </w:r>
+      <w:proofErr w:type="spellEnd"/>
+      <w:proofErr w:type="gramEnd"/>
+      <w:r>
+        <w:rPr>
+          <w:rFonts w:ascii="Times New Roman" w:eastAsia="Times New Roman" w:hAnsi="Times New Roman" w:cs="Times New Roman"/>
+          <w:sz w:val="24"/>
+          <w:szCs w:val="24"/>
+          <w:lang w:val="en-US"/>
+        </w:rPr>
+        <w:t xml:space="preserve"> {</w:t>
+      </w:r>
+      <w:proofErr w:type="spellStart"/>
+      <w:r>
+        <w:rPr>
+          <w:rFonts w:ascii="Times New Roman" w:eastAsia="Times New Roman" w:hAnsi="Times New Roman" w:cs="Times New Roman"/>
+          <w:sz w:val="24"/>
+          <w:szCs w:val="24"/>
+          <w:lang w:val="en-US"/>
+        </w:rPr>
+        <w:t>title:'The</w:t>
+      </w:r>
+      <w:proofErr w:type="spellEnd"/>
+      <w:r>
+        <w:rPr>
+          <w:rFonts w:ascii="Times New Roman" w:eastAsia="Times New Roman" w:hAnsi="Times New Roman" w:cs="Times New Roman"/>
+          <w:sz w:val="24"/>
+          <w:szCs w:val="24"/>
+          <w:lang w:val="en-US"/>
+        </w:rPr>
+        <w:t xml:space="preserve"> Crown', released:2016, </w:t>
+      </w:r>
+      <w:proofErr w:type="spellStart"/>
+      <w:r>
+        <w:rPr>
+          <w:rFonts w:ascii="Times New Roman" w:eastAsia="Times New Roman" w:hAnsi="Times New Roman" w:cs="Times New Roman"/>
+          <w:sz w:val="24"/>
+          <w:szCs w:val="24"/>
+          <w:lang w:val="en-US"/>
+        </w:rPr>
+        <w:t>tagline:'Royal</w:t>
+      </w:r>
+      <w:proofErr w:type="spellEnd"/>
+      <w:r>
+        <w:rPr>
+          <w:rFonts w:ascii="Times New Roman" w:eastAsia="Times New Roman" w:hAnsi="Times New Roman" w:cs="Times New Roman"/>
+          <w:sz w:val="24"/>
+          <w:szCs w:val="24"/>
+          <w:lang w:val="en-US"/>
+        </w:rPr>
+        <w:t xml:space="preserve"> Drama'})</w:t>
+      </w:r>
+    </w:p>
+    <w:p>
+      <w:pPr>
+        <w:tabs>
+          <w:tab w:val="left" w:pos="517"/>
+        </w:tabs>
+        <w:jc w:val="both"/>
+        <w:rPr>
+          <w:rFonts w:ascii="Times New Roman" w:eastAsia="Times New Roman" w:hAnsi="Times New Roman" w:cs="Times New Roman"/>
+          <w:sz w:val="24"/>
+          <w:szCs w:val="24"/>
+          <w:lang w:val="en-US"/>
+        </w:rPr>
+      </w:pPr>
+      <w:r>
+        <w:rPr>
+          <w:rFonts w:ascii="Times New Roman" w:eastAsia="Times New Roman" w:hAnsi="Times New Roman" w:cs="Times New Roman"/>
+          <w:sz w:val="24"/>
+          <w:szCs w:val="24"/>
+          <w:lang w:val="en-US"/>
+        </w:rPr>
+        <w:t>CREATE (</w:t>
+      </w:r>
+      <w:proofErr w:type="spellStart"/>
+      <w:r>
+        <w:rPr>
+          <w:rFonts w:ascii="Times New Roman" w:eastAsia="Times New Roman" w:hAnsi="Times New Roman" w:cs="Times New Roman"/>
+          <w:sz w:val="24"/>
+          <w:szCs w:val="24"/>
+          <w:lang w:val="en-US"/>
+        </w:rPr>
+        <w:t>TheCrown</w:t>
+      </w:r>
+      <w:proofErr w:type="spellEnd"/>
+      <w:r>
+        <w:rPr>
+          <w:rFonts w:ascii="Times New Roman" w:eastAsia="Times New Roman" w:hAnsi="Times New Roman" w:cs="Times New Roman"/>
+          <w:sz w:val="24"/>
+          <w:szCs w:val="24"/>
+          <w:lang w:val="en-US"/>
+        </w:rPr>
+        <w:t>)-</w:t>
+      </w:r>
+      <w:proofErr w:type="gramStart"/>
+      <w:r>
+        <w:rPr>
+          <w:rFonts w:ascii="Times New Roman" w:eastAsia="Times New Roman" w:hAnsi="Times New Roman" w:cs="Times New Roman"/>
+          <w:sz w:val="24"/>
+          <w:szCs w:val="24"/>
+          <w:lang w:val="en-US"/>
+        </w:rPr>
+        <w:t>[:PERTENECE</w:t>
+      </w:r>
+      <w:proofErr w:type="gramEnd"/>
+      <w:r>
+        <w:rPr>
+          <w:rFonts w:ascii="Times New Roman" w:eastAsia="Times New Roman" w:hAnsi="Times New Roman" w:cs="Times New Roman"/>
+          <w:sz w:val="24"/>
+          <w:szCs w:val="24"/>
+          <w:lang w:val="en-US"/>
+        </w:rPr>
+        <w:t>_A]-&gt;(Drama)</w:t>
+      </w:r>
+    </w:p>
+    <w:p>
+      <w:pPr>
+        <w:tabs>
+          <w:tab w:val="left" w:pos="517"/>
+        </w:tabs>
+        <w:jc w:val="both"/>
+        <w:rPr>
+          <w:rFonts w:ascii="Times New Roman" w:eastAsia="Times New Roman" w:hAnsi="Times New Roman" w:cs="Times New Roman"/>
+          <w:sz w:val="24"/>
+          <w:szCs w:val="24"/>
+          <w:lang w:val="en-US"/>
+        </w:rPr>
+      </w:pPr>
+      <w:r>
+        <w:rPr>
+          <w:rFonts w:ascii="Times New Roman" w:eastAsia="Times New Roman" w:hAnsi="Times New Roman" w:cs="Times New Roman"/>
+          <w:sz w:val="24"/>
+          <w:szCs w:val="24"/>
+          <w:lang w:val="en-US"/>
+        </w:rPr>
+        <w:t>CREATE (</w:t>
+      </w:r>
+      <w:proofErr w:type="spellStart"/>
+      <w:r>
+        <w:rPr>
+          <w:rFonts w:ascii="Times New Roman" w:eastAsia="Times New Roman" w:hAnsi="Times New Roman" w:cs="Times New Roman"/>
+          <w:sz w:val="24"/>
+          <w:szCs w:val="24"/>
+          <w:lang w:val="en-US"/>
+        </w:rPr>
+        <w:t>TheCrown</w:t>
+      </w:r>
+      <w:proofErr w:type="spellEnd"/>
+      <w:r>
+        <w:rPr>
+          <w:rFonts w:ascii="Times New Roman" w:eastAsia="Times New Roman" w:hAnsi="Times New Roman" w:cs="Times New Roman"/>
+          <w:sz w:val="24"/>
+          <w:szCs w:val="24"/>
+          <w:lang w:val="en-US"/>
+        </w:rPr>
+        <w:t>)</w:t>
+      </w:r>
+      <w:proofErr w:type="gramStart"/>
+      <w:r>
+        <w:rPr>
+          <w:rFonts w:ascii="Times New Roman" w:eastAsia="Times New Roman" w:hAnsi="Times New Roman" w:cs="Times New Roman"/>
+          <w:sz w:val="24"/>
+          <w:szCs w:val="24"/>
+          <w:lang w:val="en-US"/>
+        </w:rPr>
+        <w:t>-[</w:t>
+      </w:r>
+      <w:proofErr w:type="gramEnd"/>
+      <w:r>
+        <w:rPr>
+          <w:rFonts w:ascii="Times New Roman" w:eastAsia="Times New Roman" w:hAnsi="Times New Roman" w:cs="Times New Roman"/>
+          <w:sz w:val="24"/>
+          <w:szCs w:val="24"/>
+          <w:lang w:val="en-US"/>
+        </w:rPr>
+        <w:t>:ACTED_IN {roles:['Queen Elizabeth II']}]-&gt;(Olivia),</w:t>
+      </w:r>
+    </w:p>
+    <w:p>
+      <w:pPr>
+        <w:tabs>
+          <w:tab w:val="left" w:pos="517"/>
+        </w:tabs>
+        <w:jc w:val="both"/>
+        <w:rPr>
+          <w:rFonts w:ascii="Times New Roman" w:eastAsia="Times New Roman" w:hAnsi="Times New Roman" w:cs="Times New Roman"/>
+          <w:sz w:val="24"/>
+          <w:szCs w:val="24"/>
+          <w:lang w:val="en-US"/>
+        </w:rPr>
+      </w:pPr>
+      <w:r>
+        <w:rPr>
+          <w:rFonts w:ascii="Times New Roman" w:eastAsia="Times New Roman" w:hAnsi="Times New Roman" w:cs="Times New Roman"/>
+          <w:sz w:val="24"/>
+          <w:szCs w:val="24"/>
+          <w:lang w:val="en-US"/>
+        </w:rPr>
+        <w:t xml:space="preserve">       (</w:t>
+      </w:r>
+      <w:proofErr w:type="spellStart"/>
+      <w:r>
+        <w:rPr>
+          <w:rFonts w:ascii="Times New Roman" w:eastAsia="Times New Roman" w:hAnsi="Times New Roman" w:cs="Times New Roman"/>
+          <w:sz w:val="24"/>
+          <w:szCs w:val="24"/>
+          <w:lang w:val="en-US"/>
+        </w:rPr>
+        <w:t>TheCrown</w:t>
+      </w:r>
+      <w:proofErr w:type="spellEnd"/>
+      <w:r>
+        <w:rPr>
+          <w:rFonts w:ascii="Times New Roman" w:eastAsia="Times New Roman" w:hAnsi="Times New Roman" w:cs="Times New Roman"/>
+          <w:sz w:val="24"/>
+          <w:szCs w:val="24"/>
+          <w:lang w:val="en-US"/>
+        </w:rPr>
+        <w:t>)</w:t>
+      </w:r>
+      <w:proofErr w:type="gramStart"/>
+      <w:r>
+        <w:rPr>
+          <w:rFonts w:ascii="Times New Roman" w:eastAsia="Times New Roman" w:hAnsi="Times New Roman" w:cs="Times New Roman"/>
+          <w:sz w:val="24"/>
+          <w:szCs w:val="24"/>
+          <w:lang w:val="en-US"/>
+        </w:rPr>
+        <w:t>-[</w:t>
+      </w:r>
+      <w:proofErr w:type="gramEnd"/>
+      <w:r>
+        <w:rPr>
+          <w:rFonts w:ascii="Times New Roman" w:eastAsia="Times New Roman" w:hAnsi="Times New Roman" w:cs="Times New Roman"/>
+          <w:sz w:val="24"/>
+          <w:szCs w:val="24"/>
+          <w:lang w:val="en-US"/>
+        </w:rPr>
+        <w:t>:ACTED_IN {roles:['Prince Philip']}]-&gt;(Tobias),</w:t>
+      </w:r>
+    </w:p>
+    <w:p>
+      <w:pPr>
+        <w:tabs>
+          <w:tab w:val="left" w:pos="517"/>
+        </w:tabs>
+        <w:jc w:val="both"/>
+        <w:rPr>
+          <w:rFonts w:ascii="Times New Roman" w:eastAsia="Times New Roman" w:hAnsi="Times New Roman" w:cs="Times New Roman"/>
+          <w:sz w:val="24"/>
+          <w:szCs w:val="24"/>
+          <w:lang w:val="en-US"/>
+        </w:rPr>
+      </w:pPr>
+      <w:r>
+        <w:rPr>
+          <w:rFonts w:ascii="Times New Roman" w:eastAsia="Times New Roman" w:hAnsi="Times New Roman" w:cs="Times New Roman"/>
+          <w:sz w:val="24"/>
+          <w:szCs w:val="24"/>
+          <w:lang w:val="en-US"/>
+        </w:rPr>
+        <w:t xml:space="preserve">       (</w:t>
+      </w:r>
+      <w:proofErr w:type="spellStart"/>
+      <w:r>
+        <w:rPr>
+          <w:rFonts w:ascii="Times New Roman" w:eastAsia="Times New Roman" w:hAnsi="Times New Roman" w:cs="Times New Roman"/>
+          <w:sz w:val="24"/>
+          <w:szCs w:val="24"/>
+          <w:lang w:val="en-US"/>
+        </w:rPr>
+        <w:t>TheCrown</w:t>
+      </w:r>
+      <w:proofErr w:type="spellEnd"/>
+      <w:r>
+        <w:rPr>
+          <w:rFonts w:ascii="Times New Roman" w:eastAsia="Times New Roman" w:hAnsi="Times New Roman" w:cs="Times New Roman"/>
+          <w:sz w:val="24"/>
+          <w:szCs w:val="24"/>
+          <w:lang w:val="en-US"/>
+        </w:rPr>
+        <w:t>)</w:t>
+      </w:r>
+      <w:proofErr w:type="gramStart"/>
+      <w:r>
+        <w:rPr>
+          <w:rFonts w:ascii="Times New Roman" w:eastAsia="Times New Roman" w:hAnsi="Times New Roman" w:cs="Times New Roman"/>
+          <w:sz w:val="24"/>
+          <w:szCs w:val="24"/>
+          <w:lang w:val="en-US"/>
+        </w:rPr>
+        <w:t>-[</w:t>
+      </w:r>
+      <w:proofErr w:type="gramEnd"/>
+      <w:r>
+        <w:rPr>
+          <w:rFonts w:ascii="Times New Roman" w:eastAsia="Times New Roman" w:hAnsi="Times New Roman" w:cs="Times New Roman"/>
+          <w:sz w:val="24"/>
+          <w:szCs w:val="24"/>
+          <w:lang w:val="en-US"/>
+        </w:rPr>
+        <w:t>:ACTED_IN {roles:['Princess Margaret']}]-&gt;(Helena),</w:t>
+      </w:r>
+    </w:p>
+    <w:p>
+      <w:pPr>
+        <w:tabs>
+          <w:tab w:val="left" w:pos="517"/>
+        </w:tabs>
+        <w:jc w:val="both"/>
+        <w:rPr>
+          <w:rFonts w:ascii="Times New Roman" w:eastAsia="Times New Roman" w:hAnsi="Times New Roman" w:cs="Times New Roman"/>
+          <w:sz w:val="24"/>
+          <w:szCs w:val="24"/>
+        </w:rPr>
+      </w:pPr>
+      <w:r>
+        <w:rPr>
+          <w:rFonts w:ascii="Times New Roman" w:eastAsia="Times New Roman" w:hAnsi="Times New Roman" w:cs="Times New Roman"/>
+          <w:sz w:val="24"/>
+          <w:szCs w:val="24"/>
+          <w:lang w:val="en-US"/>
+        </w:rPr>
+        <w:t xml:space="preserve">       </w:t>
+      </w:r>
+      <w:r>
+        <w:rPr>
+          <w:rFonts w:ascii="Times New Roman" w:eastAsia="Times New Roman" w:hAnsi="Times New Roman" w:cs="Times New Roman"/>
+          <w:sz w:val="24"/>
+          <w:szCs w:val="24"/>
+        </w:rPr>
+        <w:t>(</w:t>
+      </w:r>
+      <w:proofErr w:type="spellStart"/>
+      <w:r>
+        <w:rPr>
+          <w:rFonts w:ascii="Times New Roman" w:eastAsia="Times New Roman" w:hAnsi="Times New Roman" w:cs="Times New Roman"/>
+          <w:sz w:val="24"/>
+          <w:szCs w:val="24"/>
+        </w:rPr>
+        <w:t>TheCrown</w:t>
+      </w:r>
+      <w:proofErr w:type="spellEnd"/>
+      <w:r>
+        <w:rPr>
+          <w:rFonts w:ascii="Times New Roman" w:eastAsia="Times New Roman" w:hAnsi="Times New Roman" w:cs="Times New Roman"/>
+          <w:sz w:val="24"/>
+          <w:szCs w:val="24"/>
+        </w:rPr>
+        <w:t>)-</w:t>
+      </w:r>
+      <w:proofErr w:type="gramStart"/>
+      <w:r>
+        <w:rPr>
+          <w:rFonts w:ascii="Times New Roman" w:eastAsia="Times New Roman" w:hAnsi="Times New Roman" w:cs="Times New Roman"/>
+          <w:sz w:val="24"/>
+          <w:szCs w:val="24"/>
+        </w:rPr>
+        <w:t>[:CREATED</w:t>
+      </w:r>
+      <w:proofErr w:type="gramEnd"/>
+      <w:r>
+        <w:rPr>
+          <w:rFonts w:ascii="Times New Roman" w:eastAsia="Times New Roman" w:hAnsi="Times New Roman" w:cs="Times New Roman"/>
+          <w:sz w:val="24"/>
+          <w:szCs w:val="24"/>
+        </w:rPr>
+        <w:t>_BY]-&gt;(Peter)</w:t>
+      </w:r>
+    </w:p>
+    <w:p>
+      <w:pPr>
+        <w:tabs>
+          <w:tab w:val="left" w:pos="517"/>
+        </w:tabs>
+        <w:jc w:val="both"/>
+        <w:rPr>
+          <w:rFonts w:ascii="Times New Roman" w:eastAsia="Times New Roman" w:hAnsi="Times New Roman" w:cs="Times New Roman"/>
+          <w:sz w:val="24"/>
+          <w:szCs w:val="24"/>
+        </w:rPr>
+      </w:pPr>
+    </w:p>
+    <w:p>
+      <w:pPr>
+        <w:tabs>
+          <w:tab w:val="left" w:pos="517"/>
+        </w:tabs>
+        <w:jc w:val="both"/>
+        <w:rPr>
+          <w:rFonts w:ascii="Times New Roman" w:eastAsia="Times New Roman" w:hAnsi="Times New Roman" w:cs="Times New Roman"/>
+          <w:sz w:val="24"/>
+          <w:szCs w:val="24"/>
+          <w:lang w:val="en-US"/>
+        </w:rPr>
+      </w:pPr>
+      <w:r>
+        <w:rPr>
+          <w:rFonts w:ascii="Times New Roman" w:eastAsia="Times New Roman" w:hAnsi="Times New Roman" w:cs="Times New Roman"/>
+          <w:sz w:val="24"/>
+          <w:szCs w:val="24"/>
+          <w:lang w:val="en-US"/>
+        </w:rPr>
+        <w:t>CREATE (</w:t>
+      </w:r>
+      <w:proofErr w:type="spellStart"/>
+      <w:proofErr w:type="gramStart"/>
+      <w:r>
+        <w:rPr>
+          <w:rFonts w:ascii="Times New Roman" w:eastAsia="Times New Roman" w:hAnsi="Times New Roman" w:cs="Times New Roman"/>
+          <w:sz w:val="24"/>
+          <w:szCs w:val="24"/>
+          <w:lang w:val="en-US"/>
+        </w:rPr>
+        <w:t>Dark:Series</w:t>
+      </w:r>
+      <w:proofErr w:type="spellEnd"/>
+      <w:proofErr w:type="gramEnd"/>
+      <w:r>
+        <w:rPr>
+          <w:rFonts w:ascii="Times New Roman" w:eastAsia="Times New Roman" w:hAnsi="Times New Roman" w:cs="Times New Roman"/>
+          <w:sz w:val="24"/>
+          <w:szCs w:val="24"/>
+          <w:lang w:val="en-US"/>
+        </w:rPr>
+        <w:t xml:space="preserve"> {</w:t>
+      </w:r>
+      <w:proofErr w:type="spellStart"/>
+      <w:r>
+        <w:rPr>
+          <w:rFonts w:ascii="Times New Roman" w:eastAsia="Times New Roman" w:hAnsi="Times New Roman" w:cs="Times New Roman"/>
+          <w:sz w:val="24"/>
+          <w:szCs w:val="24"/>
+          <w:lang w:val="en-US"/>
+        </w:rPr>
+        <w:t>title:'Dark</w:t>
+      </w:r>
+      <w:proofErr w:type="spellEnd"/>
+      <w:r>
+        <w:rPr>
+          <w:rFonts w:ascii="Times New Roman" w:eastAsia="Times New Roman" w:hAnsi="Times New Roman" w:cs="Times New Roman"/>
+          <w:sz w:val="24"/>
+          <w:szCs w:val="24"/>
+          <w:lang w:val="en-US"/>
+        </w:rPr>
+        <w:t xml:space="preserve">', released:2017, </w:t>
+      </w:r>
+      <w:proofErr w:type="spellStart"/>
+      <w:r>
+        <w:rPr>
+          <w:rFonts w:ascii="Times New Roman" w:eastAsia="Times New Roman" w:hAnsi="Times New Roman" w:cs="Times New Roman"/>
+          <w:sz w:val="24"/>
+          <w:szCs w:val="24"/>
+          <w:lang w:val="en-US"/>
+        </w:rPr>
+        <w:t>tagline:'Time</w:t>
+      </w:r>
+      <w:proofErr w:type="spellEnd"/>
+      <w:r>
+        <w:rPr>
+          <w:rFonts w:ascii="Times New Roman" w:eastAsia="Times New Roman" w:hAnsi="Times New Roman" w:cs="Times New Roman"/>
+          <w:sz w:val="24"/>
+          <w:szCs w:val="24"/>
+          <w:lang w:val="en-US"/>
+        </w:rPr>
+        <w:t xml:space="preserve"> Travel Mystery'})</w:t>
+      </w:r>
+    </w:p>
+    <w:p>
+      <w:pPr>
+        <w:tabs>
+          <w:tab w:val="left" w:pos="517"/>
+        </w:tabs>
+        <w:jc w:val="both"/>
+        <w:rPr>
+          <w:rFonts w:ascii="Times New Roman" w:eastAsia="Times New Roman" w:hAnsi="Times New Roman" w:cs="Times New Roman"/>
+          <w:sz w:val="24"/>
+          <w:szCs w:val="24"/>
+          <w:lang w:val="en-US"/>
+        </w:rPr>
+      </w:pPr>
+      <w:r>
+        <w:rPr>
+          <w:rFonts w:ascii="Times New Roman" w:eastAsia="Times New Roman" w:hAnsi="Times New Roman" w:cs="Times New Roman"/>
+          <w:sz w:val="24"/>
+          <w:szCs w:val="24"/>
+          <w:lang w:val="en-US"/>
+        </w:rPr>
+        <w:t>CREATE (Dark)-</w:t>
+      </w:r>
+      <w:proofErr w:type="gramStart"/>
+      <w:r>
+        <w:rPr>
+          <w:rFonts w:ascii="Times New Roman" w:eastAsia="Times New Roman" w:hAnsi="Times New Roman" w:cs="Times New Roman"/>
+          <w:sz w:val="24"/>
+          <w:szCs w:val="24"/>
+          <w:lang w:val="en-US"/>
+        </w:rPr>
+        <w:t>[:PERTENECE</w:t>
+      </w:r>
+      <w:proofErr w:type="gramEnd"/>
+      <w:r>
+        <w:rPr>
+          <w:rFonts w:ascii="Times New Roman" w:eastAsia="Times New Roman" w:hAnsi="Times New Roman" w:cs="Times New Roman"/>
+          <w:sz w:val="24"/>
+          <w:szCs w:val="24"/>
+          <w:lang w:val="en-US"/>
+        </w:rPr>
+        <w:t>_A]-&gt;(</w:t>
+      </w:r>
+      <w:proofErr w:type="spellStart"/>
+      <w:r>
+        <w:rPr>
+          <w:rFonts w:ascii="Times New Roman" w:eastAsia="Times New Roman" w:hAnsi="Times New Roman" w:cs="Times New Roman"/>
+          <w:sz w:val="24"/>
+          <w:szCs w:val="24"/>
+          <w:lang w:val="en-US"/>
+        </w:rPr>
+        <w:t>Misterio</w:t>
+      </w:r>
+      <w:proofErr w:type="spellEnd"/>
+      <w:r>
+        <w:rPr>
+          <w:rFonts w:ascii="Times New Roman" w:eastAsia="Times New Roman" w:hAnsi="Times New Roman" w:cs="Times New Roman"/>
+          <w:sz w:val="24"/>
+          <w:szCs w:val="24"/>
+          <w:lang w:val="en-US"/>
+        </w:rPr>
+        <w:t>)</w:t>
+      </w:r>
+    </w:p>
+    <w:p>
+      <w:pPr>
+        <w:tabs>
+          <w:tab w:val="left" w:pos="517"/>
+        </w:tabs>
+        <w:jc w:val="both"/>
+        <w:rPr>
+          <w:rFonts w:ascii="Times New Roman" w:eastAsia="Times New Roman" w:hAnsi="Times New Roman" w:cs="Times New Roman"/>
+          <w:sz w:val="24"/>
+          <w:szCs w:val="24"/>
+          <w:lang w:val="en-US"/>
+        </w:rPr>
+      </w:pPr>
+      <w:r>
+        <w:rPr>
+          <w:rFonts w:ascii="Times New Roman" w:eastAsia="Times New Roman" w:hAnsi="Times New Roman" w:cs="Times New Roman"/>
+          <w:sz w:val="24"/>
+          <w:szCs w:val="24"/>
+          <w:lang w:val="en-US"/>
+        </w:rPr>
+        <w:t>CREATE (Dark)</w:t>
+      </w:r>
+      <w:proofErr w:type="gramStart"/>
+      <w:r>
+        <w:rPr>
+          <w:rFonts w:ascii="Times New Roman" w:eastAsia="Times New Roman" w:hAnsi="Times New Roman" w:cs="Times New Roman"/>
+          <w:sz w:val="24"/>
+          <w:szCs w:val="24"/>
+          <w:lang w:val="en-US"/>
+        </w:rPr>
+        <w:t>-[</w:t>
+      </w:r>
+      <w:proofErr w:type="gramEnd"/>
+      <w:r>
+        <w:rPr>
+          <w:rFonts w:ascii="Times New Roman" w:eastAsia="Times New Roman" w:hAnsi="Times New Roman" w:cs="Times New Roman"/>
+          <w:sz w:val="24"/>
+          <w:szCs w:val="24"/>
+          <w:lang w:val="en-US"/>
+        </w:rPr>
+        <w:t>:ACTED_IN {roles:['Jonas']}]-&gt;(Louis),</w:t>
+      </w:r>
+    </w:p>
+    <w:p>
+      <w:pPr>
+        <w:tabs>
+          <w:tab w:val="left" w:pos="517"/>
+        </w:tabs>
+        <w:jc w:val="both"/>
+        <w:rPr>
+          <w:rFonts w:ascii="Times New Roman" w:eastAsia="Times New Roman" w:hAnsi="Times New Roman" w:cs="Times New Roman"/>
+          <w:sz w:val="24"/>
+          <w:szCs w:val="24"/>
+          <w:lang w:val="en-US"/>
+        </w:rPr>
+      </w:pPr>
+      <w:r>
+        <w:rPr>
+          <w:rFonts w:ascii="Times New Roman" w:eastAsia="Times New Roman" w:hAnsi="Times New Roman" w:cs="Times New Roman"/>
+          <w:sz w:val="24"/>
+          <w:szCs w:val="24"/>
+          <w:lang w:val="en-US"/>
+        </w:rPr>
+        <w:t xml:space="preserve">       (Dark)</w:t>
+      </w:r>
+      <w:proofErr w:type="gramStart"/>
+      <w:r>
+        <w:rPr>
+          <w:rFonts w:ascii="Times New Roman" w:eastAsia="Times New Roman" w:hAnsi="Times New Roman" w:cs="Times New Roman"/>
+          <w:sz w:val="24"/>
+          <w:szCs w:val="24"/>
+          <w:lang w:val="en-US"/>
+        </w:rPr>
+        <w:t>-[</w:t>
+      </w:r>
+      <w:proofErr w:type="gramEnd"/>
+      <w:r>
+        <w:rPr>
+          <w:rFonts w:ascii="Times New Roman" w:eastAsia="Times New Roman" w:hAnsi="Times New Roman" w:cs="Times New Roman"/>
+          <w:sz w:val="24"/>
+          <w:szCs w:val="24"/>
+          <w:lang w:val="en-US"/>
+        </w:rPr>
+        <w:t>:ACTED_IN {roles:['Martha']}]-&gt;(Lisa),</w:t>
+      </w:r>
+    </w:p>
+    <w:p>
+      <w:pPr>
+        <w:tabs>
+          <w:tab w:val="left" w:pos="517"/>
+        </w:tabs>
+        <w:jc w:val="both"/>
+        <w:rPr>
+          <w:rFonts w:ascii="Times New Roman" w:eastAsia="Times New Roman" w:hAnsi="Times New Roman" w:cs="Times New Roman"/>
+          <w:sz w:val="24"/>
+          <w:szCs w:val="24"/>
+          <w:lang w:val="en-US"/>
+        </w:rPr>
+      </w:pPr>
+      <w:r>
+        <w:rPr>
+          <w:rFonts w:ascii="Times New Roman" w:eastAsia="Times New Roman" w:hAnsi="Times New Roman" w:cs="Times New Roman"/>
+          <w:sz w:val="24"/>
+          <w:szCs w:val="24"/>
+          <w:lang w:val="en-US"/>
+        </w:rPr>
+        <w:t xml:space="preserve">       (Dark)-</w:t>
+      </w:r>
+      <w:proofErr w:type="gramStart"/>
+      <w:r>
+        <w:rPr>
+          <w:rFonts w:ascii="Times New Roman" w:eastAsia="Times New Roman" w:hAnsi="Times New Roman" w:cs="Times New Roman"/>
+          <w:sz w:val="24"/>
+          <w:szCs w:val="24"/>
+          <w:lang w:val="en-US"/>
+        </w:rPr>
+        <w:t>[:CREATED</w:t>
+      </w:r>
+      <w:proofErr w:type="gramEnd"/>
+      <w:r>
+        <w:rPr>
+          <w:rFonts w:ascii="Times New Roman" w:eastAsia="Times New Roman" w:hAnsi="Times New Roman" w:cs="Times New Roman"/>
+          <w:sz w:val="24"/>
+          <w:szCs w:val="24"/>
+          <w:lang w:val="en-US"/>
+        </w:rPr>
+        <w:t>_BY]-&gt;(Baran),</w:t>
+      </w:r>
+    </w:p>
+    <w:p>
+      <w:pPr>
+        <w:tabs>
+          <w:tab w:val="left" w:pos="517"/>
+        </w:tabs>
+        <w:jc w:val="both"/>
+        <w:rPr>
+          <w:rFonts w:ascii="Times New Roman" w:eastAsia="Times New Roman" w:hAnsi="Times New Roman" w:cs="Times New Roman"/>
+          <w:sz w:val="24"/>
+          <w:szCs w:val="24"/>
+          <w:lang w:val="en-US"/>
+        </w:rPr>
+      </w:pPr>
+      <w:r>
+        <w:rPr>
+          <w:rFonts w:ascii="Times New Roman" w:eastAsia="Times New Roman" w:hAnsi="Times New Roman" w:cs="Times New Roman"/>
+          <w:sz w:val="24"/>
+          <w:szCs w:val="24"/>
+          <w:lang w:val="en-US"/>
+        </w:rPr>
+        <w:t xml:space="preserve">       (Dark)-</w:t>
+      </w:r>
+      <w:proofErr w:type="gramStart"/>
+      <w:r>
+        <w:rPr>
+          <w:rFonts w:ascii="Times New Roman" w:eastAsia="Times New Roman" w:hAnsi="Times New Roman" w:cs="Times New Roman"/>
+          <w:sz w:val="24"/>
+          <w:szCs w:val="24"/>
+          <w:lang w:val="en-US"/>
+        </w:rPr>
+        <w:t>[:CREATED</w:t>
+      </w:r>
+      <w:proofErr w:type="gramEnd"/>
+      <w:r>
+        <w:rPr>
+          <w:rFonts w:ascii="Times New Roman" w:eastAsia="Times New Roman" w:hAnsi="Times New Roman" w:cs="Times New Roman"/>
+          <w:sz w:val="24"/>
+          <w:szCs w:val="24"/>
+          <w:lang w:val="en-US"/>
+        </w:rPr>
+        <w:t>_BY]-&gt;(Jantje)</w:t>
+      </w:r>
+    </w:p>
+    <w:p>
+      <w:pPr>
+        <w:tabs>
+          <w:tab w:val="left" w:pos="517"/>
+        </w:tabs>
+        <w:jc w:val="both"/>
+        <w:rPr>
+          <w:rFonts w:ascii="Times New Roman" w:eastAsia="Times New Roman" w:hAnsi="Times New Roman" w:cs="Times New Roman"/>
+          <w:sz w:val="24"/>
+          <w:szCs w:val="24"/>
+        </w:rPr>
+      </w:pPr>
+      <w:r>
+        <w:rPr>
+          <w:rFonts w:ascii="Times New Roman" w:eastAsia="Times New Roman" w:hAnsi="Times New Roman" w:cs="Times New Roman"/>
+          <w:sz w:val="24"/>
+          <w:szCs w:val="24"/>
+        </w:rPr>
+        <w:t>;</w:t>
+      </w:r>
+    </w:p>
+    <w:p>
+      <w:pPr>
+        <w:tabs>
+          <w:tab w:val="left" w:pos="517"/>
+        </w:tabs>
+        <w:jc w:val="both"/>
+        <w:rPr>
+          <w:rFonts w:ascii="Times New Roman" w:eastAsia="Times New Roman" w:hAnsi="Times New Roman" w:cs="Times New Roman"/>
+          <w:sz w:val="24"/>
+          <w:szCs w:val="24"/>
+        </w:rPr>
+      </w:pPr>
+    </w:p>
+    <w:p>
+      <w:pPr>
+        <w:tabs>
+          <w:tab w:val="left" w:pos="517"/>
+        </w:tabs>
+        <w:jc w:val="both"/>
+        <w:rPr>
+          <w:rFonts w:ascii="Times New Roman" w:eastAsia="Times New Roman" w:hAnsi="Times New Roman" w:cs="Times New Roman"/>
+          <w:sz w:val="24"/>
+          <w:szCs w:val="24"/>
+        </w:rPr>
+      </w:pPr>
+    </w:p>
+    <w:p>
+      <w:pPr>
+        <w:tabs>
+          <w:tab w:val="left" w:pos="517"/>
+        </w:tabs>
+        <w:jc w:val="both"/>
+        <w:rPr>
+          <w:rFonts w:ascii="Times New Roman" w:eastAsia="Times New Roman" w:hAnsi="Times New Roman" w:cs="Times New Roman"/>
+          <w:sz w:val="24"/>
+          <w:szCs w:val="24"/>
+        </w:rPr>
+      </w:pPr>
+      <w:r>
+        <w:rPr>
+          <w:rFonts w:ascii="Times New Roman" w:eastAsia="Times New Roman" w:hAnsi="Times New Roman" w:cs="Times New Roman"/>
+          <w:sz w:val="24"/>
+          <w:szCs w:val="24"/>
+        </w:rPr>
+        <w:t>Prototipo Interfaz Grafica</w:t>
+      </w:r>
+    </w:p>
+    <w:p>
+      <w:pPr>
+        <w:tabs>
+          <w:tab w:val="left" w:pos="517"/>
+        </w:tabs>
+        <w:jc w:val="both"/>
+        <w:rPr>
+          <w:rFonts w:ascii="Times New Roman" w:eastAsia="Times New Roman" w:hAnsi="Times New Roman" w:cs="Times New Roman"/>
+          <w:sz w:val="24"/>
+          <w:szCs w:val="24"/>
+        </w:rPr>
+      </w:pPr>
+      <w:r>
+        <w:rPr>
+          <w:rFonts w:ascii="Times New Roman" w:eastAsia="Times New Roman" w:hAnsi="Times New Roman" w:cs="Times New Roman"/>
+          <w:sz w:val="24"/>
+          <w:szCs w:val="24"/>
+        </w:rPr>
+        <w:t>https://www.canva.com/design/DAGDZvESTOs/GnflKEWZMkg2F7JGv6mMOA/edit?utm_content=DAGDZvESTOs&amp;utm_campaign=designshare&amp;utm_medium=link2&amp;utm_source=sharebutton</w:t>
+      </w:r>
+    </w:p>
+    <w:p>
+      <w:pPr>
+        <w:tabs>
+          <w:tab w:val="left" w:pos="517"/>
+        </w:tabs>
+        <w:jc w:val="both"/>
+        <w:rPr>
+          <w:rFonts w:ascii="Times New Roman" w:eastAsia="Times New Roman" w:hAnsi="Times New Roman" w:cs="Times New Roman"/>
+          <w:sz w:val="24"/>
+          <w:szCs w:val="24"/>
+        </w:rPr>
+      </w:pPr>
+      <w:r>
+        <w:rPr>
+          <w:rFonts w:ascii="Times New Roman" w:eastAsia="Times New Roman" w:hAnsi="Times New Roman" w:cs="Times New Roman"/>
+          <w:noProof/>
+          <w:sz w:val="24"/>
+          <w:szCs w:val="24"/>
+        </w:rPr>
         <w:drawing>
           <wp:inline distT="0" distB="0" distL="0" distR="0" wp14:anchorId="03B3ACD3" wp14:editId="4F4D2EB0">
             <wp:extent cx="5733415" cy="3188335"/>
@@ -3340,9 +6932,11 @@
       <w:r>
         <w:rPr>
           <w:rFonts w:ascii="Times New Roman" w:eastAsia="Times New Roman" w:hAnsi="Times New Roman" w:cs="Times New Roman"/>
-          <w:sz w:val="24"/>
-          <w:szCs w:val="24"/>
-        </w:rPr>
+          <w:noProof/>
+          <w:sz w:val="24"/>
+          <w:szCs w:val="24"/>
+        </w:rPr>
+        <w:lastRenderedPageBreak/>
         <w:drawing>
           <wp:inline distT="0" distB="0" distL="0" distR="0" wp14:anchorId="272FC6CD" wp14:editId="775F2AB0">
             <wp:extent cx="5733415" cy="3199130"/>
@@ -3395,10 +6989,10 @@
       <w:r>
         <w:rPr>
           <w:rFonts w:ascii="Times New Roman" w:eastAsia="Times New Roman" w:hAnsi="Times New Roman" w:cs="Times New Roman"/>
-          <w:sz w:val="24"/>
-          <w:szCs w:val="24"/>
-        </w:rPr>
-        <w:lastRenderedPageBreak/>
+          <w:noProof/>
+          <w:sz w:val="24"/>
+          <w:szCs w:val="24"/>
+        </w:rPr>
         <w:drawing>
           <wp:inline distT="0" distB="0" distL="0" distR="0" wp14:anchorId="702EF760" wp14:editId="00335FCB">
             <wp:extent cx="5733415" cy="3188335"/>
@@ -3602,6 +7196,7 @@
           <w:sz w:val="24"/>
           <w:szCs w:val="24"/>
         </w:rPr>
+        <w:lastRenderedPageBreak/>
         <w:t xml:space="preserve">Amazon </w:t>
       </w:r>
       <w:proofErr w:type="spellStart"/>

</xml_diff>